<commit_message>
Merge two proposed methods for speedup GFKM based on GPU
</commit_message>
<xml_diff>
--- a/ImageProcessing/10257053-Thesis-Speeding_up_GFKM_by_GPUs.docx
+++ b/ImageProcessing/10257053-Thesis-Speeding_up_GFKM_by_GPUs.docx
@@ -268,12 +268,7 @@
         <w:t>seven</w:t>
       </w:r>
       <w:r>
-        <w:t xml:space="preserve"> times faster than optimized CPU code-bas</w:t>
-      </w:r>
-      <w:bookmarkStart w:id="0" w:name="_GoBack"/>
-      <w:bookmarkEnd w:id="0"/>
-      <w:r>
-        <w:t>ed GFKM algorithms</w:t>
+        <w:t xml:space="preserve"> times faster than optimized CPU code-based GFKM algorithms</w:t>
       </w:r>
       <w:r>
         <w:t>.</w:t>
@@ -1118,8 +1113,54 @@
       <w:r>
         <w:t>.</w:t>
       </w:r>
-      <w:r>
+    </w:p>
+    <w:p>
+      <w:pPr>
+        <w:pStyle w:val="BodyText"/>
+        <w:numPr>
+          <w:ilvl w:val="0"/>
+          <w:numId w:val="26"/>
+        </w:numPr>
+        <w:spacing w:line="360" w:lineRule="auto"/>
+      </w:pPr>
+      <w:r>
+        <w:t>Given</w:t>
+      </w:r>
+      <w:r>
+        <w:rPr>
+          <w:rFonts w:hint="eastAsia"/>
+        </w:rPr>
+        <w:t xml:space="preserve"> the set of cluster </w:t>
+      </w:r>
+      <w:r>
+        <w:t>centers</w:t>
+      </w:r>
+      <w:r>
+        <w:rPr>
+          <w:rFonts w:hint="eastAsia"/>
+        </w:rPr>
         <w:t xml:space="preserve"> </w:t>
+      </w:r>
+      <w:proofErr w:type="gramStart"/>
+      <w:r>
+        <w:rPr>
+          <w:rFonts w:hint="eastAsia"/>
+          <w:i/>
+        </w:rPr>
+        <w:t>SC</w:t>
+      </w:r>
+      <w:r>
+        <w:rPr>
+          <w:rFonts w:hint="eastAsia"/>
+          <w:i/>
+          <w:position w:val="-4"/>
+          <w:sz w:val="20"/>
+        </w:rPr>
+        <w:t>p</w:t>
+      </w:r>
+      <w:proofErr w:type="gramEnd"/>
+      <w:r>
+        <w:t xml:space="preserve">. </w:t>
       </w:r>
       <w:r>
         <w:rPr>
@@ -1151,10 +1192,10 @@
             <v:path o:extrusionok="f" gradientshapeok="t" o:connecttype="rect"/>
             <o:lock v:ext="edit" aspectratio="t"/>
           </v:shapetype>
-          <v:shape id="_x0000_i1025" type="#_x0000_t75" style="width:17pt;height:19.5pt" o:ole="">
+          <v:shape id="_x0000_i1053" type="#_x0000_t75" style="width:17pt;height:19.5pt" o:ole="">
             <v:imagedata r:id="rId9" o:title=""/>
           </v:shape>
-          <o:OLEObject Type="Embed" ProgID="Equation.3" ShapeID="_x0000_i1025" DrawAspect="Content" ObjectID="_1488183215" r:id="rId10"/>
+          <o:OLEObject Type="Embed" ProgID="Equation.3" ShapeID="_x0000_i1053" DrawAspect="Content" ObjectID="_1488194813" r:id="rId10"/>
         </w:object>
       </w:r>
       <w:r>
@@ -1179,20 +1220,29 @@
       </w:r>
       <w:proofErr w:type="spellEnd"/>
       <w:r>
-        <w:t xml:space="preserve">, and </w:t>
-      </w:r>
-      <w:r>
-        <w:rPr>
-          <w:i/>
-        </w:rPr>
-        <w:t>DN</w:t>
+        <w:t xml:space="preserve">, </w:t>
       </w:r>
       <w:r>
         <w:rPr>
           <w:rFonts w:hint="eastAsia"/>
-          <w:i/>
-        </w:rPr>
-        <w:t>NT</w:t>
+        </w:rPr>
+        <w:t xml:space="preserve">responding </w:t>
+      </w:r>
+      <w:r>
+        <w:t xml:space="preserve">to the </w:t>
+      </w:r>
+      <w:r>
+        <w:rPr>
+          <w:rFonts w:hint="eastAsia"/>
+        </w:rPr>
+        <w:t xml:space="preserve">squared Euclidean distance between </w:t>
+      </w:r>
+      <w:r>
+        <w:rPr>
+          <w:rFonts w:hint="eastAsia"/>
+          <w:b/>
+        </w:rPr>
+        <w:t>X</w:t>
       </w:r>
       <w:proofErr w:type="spellStart"/>
       <w:r>
@@ -1209,28 +1259,15 @@
         <w:rPr>
           <w:rFonts w:hint="eastAsia"/>
         </w:rPr>
-        <w:t xml:space="preserve"> responding </w:t>
-      </w:r>
-      <w:r>
-        <w:t xml:space="preserve">to </w:t>
-      </w:r>
-      <w:r>
-        <w:t xml:space="preserve">the </w:t>
-      </w:r>
-      <w:r>
-        <w:rPr>
-          <w:rFonts w:hint="eastAsia"/>
-        </w:rPr>
-        <w:t xml:space="preserve">squared Euclidean distance between </w:t>
+        <w:t xml:space="preserve"> and </w:t>
       </w:r>
       <w:r>
         <w:rPr>
           <w:rFonts w:hint="eastAsia"/>
           <w:b/>
         </w:rPr>
-        <w:t>X</w:t>
-      </w:r>
-      <w:proofErr w:type="spellStart"/>
+        <w:t>C</w:t>
+      </w:r>
       <w:r>
         <w:rPr>
           <w:rFonts w:hint="eastAsia"/>
@@ -1238,22 +1275,69 @@
           <w:position w:val="-4"/>
           <w:sz w:val="20"/>
         </w:rPr>
-        <w:t>i</w:t>
-      </w:r>
-      <w:proofErr w:type="spellEnd"/>
+        <w:t>j</w:t>
+      </w:r>
+      <w:r>
+        <w:t>, the set</w:t>
+      </w:r>
       <w:r>
         <w:rPr>
           <w:rFonts w:hint="eastAsia"/>
         </w:rPr>
-        <w:t xml:space="preserve"> and </w:t>
+        <w:t xml:space="preserve"> of </w:t>
       </w:r>
       <w:r>
         <w:rPr>
           <w:rFonts w:hint="eastAsia"/>
-          <w:b/>
-        </w:rPr>
-        <w:t>C</w:t>
-      </w:r>
+          <w:i/>
+        </w:rPr>
+        <w:t>M</w:t>
+      </w:r>
+      <w:r>
+        <w:rPr>
+          <w:rFonts w:hint="eastAsia"/>
+        </w:rPr>
+        <w:t xml:space="preserve"> nearest cluster centers for the data point</w:t>
+      </w:r>
+      <w:r>
+        <w:rPr>
+          <w:position w:val="-12"/>
+        </w:rPr>
+        <w:object w:dxaOrig="320" w:dyaOrig="360">
+          <v:shape id="_x0000_i1055" type="#_x0000_t75" style="width:15.5pt;height:18pt" o:ole="">
+            <v:imagedata r:id="rId11" o:title=""/>
+          </v:shape>
+          <o:OLEObject Type="Embed" ProgID="Equation.3" ShapeID="_x0000_i1055" DrawAspect="Content" ObjectID="_1488194814" r:id="rId12"/>
+        </w:object>
+      </w:r>
+      <w:r>
+        <w:t>. Then, we calculate</w:t>
+      </w:r>
+      <w:r>
+        <w:rPr>
+          <w:position w:val="-14"/>
+        </w:rPr>
+        <w:object w:dxaOrig="300" w:dyaOrig="380">
+          <v:shape id="_x0000_i1054" type="#_x0000_t75" style="width:17pt;height:19.5pt" o:ole="">
+            <v:imagedata r:id="rId13" o:title=""/>
+          </v:shape>
+          <o:OLEObject Type="Embed" ProgID="Equation.3" ShapeID="_x0000_i1054" DrawAspect="Content" ObjectID="_1488194815" r:id="rId14"/>
+        </w:object>
+      </w:r>
+      <w:r>
+        <w:t>,</w:t>
+      </w:r>
+      <w:r>
+        <w:t xml:space="preserve"> </w:t>
+      </w:r>
+      <w:r>
+        <w:rPr>
+          <w:rFonts w:hint="eastAsia"/>
+          <w:i/>
+        </w:rPr>
+        <w:t>NNT</w:t>
+      </w:r>
+      <w:proofErr w:type="spellStart"/>
       <w:r>
         <w:rPr>
           <w:rFonts w:hint="eastAsia"/>
@@ -1261,139 +1345,55 @@
           <w:position w:val="-4"/>
           <w:sz w:val="20"/>
         </w:rPr>
-        <w:t>j</w:t>
-      </w:r>
-      <w:r>
-        <w:t xml:space="preserve">, the </w:t>
-      </w:r>
-      <w:r>
-        <w:t>set</w:t>
-      </w:r>
+        <w:t>i</w:t>
+      </w:r>
+      <w:proofErr w:type="spellEnd"/>
       <w:r>
         <w:rPr>
           <w:rFonts w:hint="eastAsia"/>
         </w:rPr>
-        <w:t xml:space="preserve"> of </w:t>
+        <w:t>, and up</w:t>
       </w:r>
       <w:r>
         <w:rPr>
           <w:rFonts w:hint="eastAsia"/>
-          <w:i/>
-        </w:rPr>
-        <w:t>M</w:t>
-      </w:r>
-      <w:r>
-        <w:rPr>
-          <w:rFonts w:hint="eastAsia"/>
-        </w:rPr>
-        <w:t xml:space="preserve"> nearest cluster centers for the data point</w:t>
+        </w:rPr>
+        <w:t xml:space="preserve">date membership </w:t>
       </w:r>
       <w:r>
         <w:rPr>
           <w:b/>
-          <w:position w:val="-12"/>
-        </w:rPr>
-        <w:object w:dxaOrig="320" w:dyaOrig="360">
-          <v:shape id="_x0000_i1026" type="#_x0000_t75" style="width:15.5pt;height:18pt" o:ole="">
-            <v:imagedata r:id="rId11" o:title=""/>
-          </v:shape>
-          <o:OLEObject Type="Embed" ProgID="Equation.3" ShapeID="_x0000_i1026" DrawAspect="Content" ObjectID="_1488183216" r:id="rId12"/>
-        </w:object>
-      </w:r>
-      <w:r>
-        <w:rPr>
-          <w:b/>
-        </w:rPr>
-        <w:t xml:space="preserve">, </w:t>
-      </w:r>
-      <w:r>
-        <w:t xml:space="preserve">and </w:t>
-      </w:r>
-      <w:r>
-        <w:t xml:space="preserve">the </w:t>
-      </w:r>
-      <w:r>
-        <w:t xml:space="preserve">set of </w:t>
-      </w:r>
-      <w:r>
-        <w:rPr>
-          <w:i/>
-        </w:rPr>
-        <w:t>M</w:t>
-      </w:r>
-      <w:r>
-        <w:t xml:space="preserve"> corresponding</w:t>
-      </w:r>
-      <w:r>
-        <w:t xml:space="preserve"> shortest</w:t>
-      </w:r>
-      <w:r>
-        <w:t xml:space="preserve"> distances </w:t>
-      </w:r>
-      <w:r>
-        <w:t>for</w:t>
-      </w:r>
-      <w:r>
-        <w:t xml:space="preserve"> </w:t>
-      </w:r>
-      <w:r>
-        <w:t xml:space="preserve">the </w:t>
-      </w:r>
-      <w:r>
-        <w:t>data point</w:t>
-      </w:r>
-      <w:r>
-        <w:rPr>
-          <w:b/>
-          <w:position w:val="-12"/>
-        </w:rPr>
-        <w:object w:dxaOrig="300" w:dyaOrig="360">
-          <v:shape id="_x0000_i1027" type="#_x0000_t75" style="width:14.5pt;height:18pt" o:ole="">
-            <v:imagedata r:id="rId13" o:title=""/>
-          </v:shape>
-          <o:OLEObject Type="Embed" ProgID="Equation.3" ShapeID="_x0000_i1027" DrawAspect="Content" ObjectID="_1488183217" r:id="rId14"/>
-        </w:object>
-      </w:r>
-      <w:r>
-        <w:t>. Then</w:t>
-      </w:r>
-      <w:r>
-        <w:t>,</w:t>
-      </w:r>
-      <w:r>
-        <w:t xml:space="preserve"> </w:t>
-      </w:r>
-      <w:r>
-        <w:t xml:space="preserve">we </w:t>
-      </w:r>
-      <w:r>
-        <w:t>calculate</w:t>
-      </w:r>
-      <w:r>
-        <w:rPr>
           <w:position w:val="-14"/>
         </w:rPr>
-        <w:object w:dxaOrig="300" w:dyaOrig="380">
-          <v:shape id="_x0000_i1028" type="#_x0000_t75" style="width:17pt;height:19.5pt" o:ole="">
+        <w:object w:dxaOrig="340" w:dyaOrig="400">
+          <v:shape id="_x0000_i1025" type="#_x0000_t75" style="width:17.5pt;height:21.5pt" o:ole="">
             <v:imagedata r:id="rId15" o:title=""/>
           </v:shape>
-          <o:OLEObject Type="Embed" ProgID="Equation.3" ShapeID="_x0000_i1028" DrawAspect="Content" ObjectID="_1488183218" r:id="rId16"/>
+          <o:OLEObject Type="Embed" ProgID="Equation.3" ShapeID="_x0000_i1025" DrawAspect="Content" ObjectID="_1488194816" r:id="rId16"/>
         </w:object>
       </w:r>
       <w:r>
-        <w:t xml:space="preserve">and </w:t>
-      </w:r>
-      <w:r>
-        <w:t xml:space="preserve">initialize </w:t>
-      </w:r>
-      <w:r>
         <w:rPr>
           <w:rFonts w:hint="eastAsia"/>
-          <w:i/>
-        </w:rPr>
-        <w:t>NNT</w:t>
-      </w:r>
-      <w:proofErr w:type="spellStart"/>
+        </w:rPr>
+        <w:t xml:space="preserve"> using equation</w:t>
+      </w:r>
+      <w:r>
+        <w:t xml:space="preserve"> (1). </w:t>
+      </w:r>
+      <w:r>
+        <w:rPr>
+          <w:rFonts w:hint="eastAsia"/>
+        </w:rPr>
+        <w:t xml:space="preserve">If </w:t>
+      </w:r>
+      <w:r>
+        <w:rPr>
+          <w:rFonts w:hint="eastAsia"/>
+          <w:b/>
+        </w:rPr>
+        <w:t>C</w:t>
+      </w:r>
       <w:r>
         <w:rPr>
           <w:rFonts w:hint="eastAsia"/>
@@ -1401,24 +1401,20 @@
           <w:position w:val="-4"/>
           <w:sz w:val="20"/>
         </w:rPr>
-        <w:t>i</w:t>
-      </w:r>
-      <w:proofErr w:type="spellEnd"/>
-      <w:r>
-        <w:t xml:space="preserve"> and </w:t>
-      </w:r>
-      <w:r>
-        <w:rPr>
-          <w:i/>
-        </w:rPr>
-        <w:t>DN</w:t>
+        <w:t>j</w:t>
+      </w:r>
+      <w:r>
+        <w:rPr>
+          <w:rFonts w:hint="eastAsia"/>
+        </w:rPr>
+        <w:sym w:font="Symbol" w:char="F0CE"/>
       </w:r>
       <w:r>
         <w:rPr>
           <w:rFonts w:hint="eastAsia"/>
           <w:i/>
         </w:rPr>
-        <w:t>NT</w:t>
+        <w:t>NNT</w:t>
       </w:r>
       <w:proofErr w:type="spellStart"/>
       <w:r>
@@ -1432,7 +1428,216 @@
       </w:r>
       <w:proofErr w:type="spellEnd"/>
       <w:r>
-        <w:t>.</w:t>
+        <w:rPr>
+          <w:rFonts w:hint="eastAsia"/>
+        </w:rPr>
+        <w:t xml:space="preserve"> is the </w:t>
+      </w:r>
+      <w:r>
+        <w:rPr>
+          <w:rFonts w:hint="eastAsia"/>
+          <w:i/>
+        </w:rPr>
+        <w:t>l</w:t>
+      </w:r>
+      <w:r>
+        <w:rPr>
+          <w:rFonts w:hint="eastAsia"/>
+        </w:rPr>
+        <w:t xml:space="preserve">th nearest neighbor of </w:t>
+      </w:r>
+      <w:r>
+        <w:rPr>
+          <w:rFonts w:hint="eastAsia"/>
+          <w:b/>
+        </w:rPr>
+        <w:t>X</w:t>
+      </w:r>
+      <w:proofErr w:type="spellStart"/>
+      <w:r>
+        <w:rPr>
+          <w:rFonts w:hint="eastAsia"/>
+          <w:i/>
+          <w:position w:val="-4"/>
+          <w:sz w:val="20"/>
+        </w:rPr>
+        <w:t>i</w:t>
+      </w:r>
+      <w:proofErr w:type="spellEnd"/>
+      <w:r>
+        <w:rPr>
+          <w:rFonts w:hint="eastAsia"/>
+        </w:rPr>
+        <w:t xml:space="preserve">, set </w:t>
+      </w:r>
+      <w:r>
+        <w:rPr>
+          <w:position w:val="-14"/>
+        </w:rPr>
+        <w:object w:dxaOrig="360" w:dyaOrig="400">
+          <v:shape id="_x0000_i1026" type="#_x0000_t75" style="width:17.5pt;height:21.5pt" o:ole="">
+            <v:imagedata r:id="rId17" o:title=""/>
+          </v:shape>
+          <o:OLEObject Type="Embed" ProgID="Equation.3" ShapeID="_x0000_i1026" DrawAspect="Content" ObjectID="_1488194817" r:id="rId18"/>
+        </w:object>
+      </w:r>
+      <w:r>
+        <w:rPr>
+          <w:rFonts w:hint="eastAsia"/>
+        </w:rPr>
+        <w:t xml:space="preserve"> </w:t>
+      </w:r>
+      <w:proofErr w:type="gramStart"/>
+      <w:r>
+        <w:rPr>
+          <w:rFonts w:hint="eastAsia"/>
+        </w:rPr>
+        <w:t xml:space="preserve">= </w:t>
+      </w:r>
+      <w:proofErr w:type="gramEnd"/>
+      <w:r>
+        <w:rPr>
+          <w:b/>
+          <w:position w:val="-14"/>
+        </w:rPr>
+        <w:object w:dxaOrig="340" w:dyaOrig="400">
+          <v:shape id="_x0000_i1027" type="#_x0000_t75" style="width:17.5pt;height:21.5pt" o:ole="">
+            <v:imagedata r:id="rId15" o:title=""/>
+          </v:shape>
+          <o:OLEObject Type="Embed" ProgID="Equation.3" ShapeID="_x0000_i1027" DrawAspect="Content" ObjectID="_1488194818" r:id="rId19"/>
+        </w:object>
+      </w:r>
+      <w:r>
+        <w:rPr>
+          <w:rFonts w:hint="eastAsia"/>
+        </w:rPr>
+        <w:t xml:space="preserve">; otherwise let </w:t>
+      </w:r>
+      <w:r>
+        <w:rPr>
+          <w:position w:val="-14"/>
+        </w:rPr>
+        <w:object w:dxaOrig="360" w:dyaOrig="380">
+          <v:shape id="_x0000_i1028" type="#_x0000_t75" style="width:17.5pt;height:19.5pt" o:ole="">
+            <v:imagedata r:id="rId20" o:title=""/>
+          </v:shape>
+          <o:OLEObject Type="Embed" ProgID="Equation.3" ShapeID="_x0000_i1028" DrawAspect="Content" ObjectID="_1488194819" r:id="rId21"/>
+        </w:object>
+      </w:r>
+      <w:r>
+        <w:rPr>
+          <w:rFonts w:hint="eastAsia"/>
+        </w:rPr>
+        <w:t xml:space="preserve"> = 0.</w:t>
+      </w:r>
+    </w:p>
+    <w:p>
+      <w:pPr>
+        <w:pStyle w:val="BodyText"/>
+        <w:tabs>
+          <w:tab w:val="right" w:pos="7740"/>
+        </w:tabs>
+        <w:spacing w:line="360" w:lineRule="auto"/>
+        <w:ind w:firstLine="480"/>
+      </w:pPr>
+      <w:r>
+        <w:rPr>
+          <w:b/>
+          <w:position w:val="-14"/>
+        </w:rPr>
+        <w:object w:dxaOrig="380" w:dyaOrig="400">
+          <v:shape id="_x0000_i1029" type="#_x0000_t75" style="width:19.5pt;height:21.5pt" o:ole="">
+            <v:imagedata r:id="rId22" o:title=""/>
+          </v:shape>
+          <o:OLEObject Type="Embed" ProgID="Equation.3" ShapeID="_x0000_i1029" DrawAspect="Content" ObjectID="_1488194820" r:id="rId23"/>
+        </w:object>
+      </w:r>
+      <w:r>
+        <w:rPr>
+          <w:b/>
+        </w:rPr>
+        <w:t xml:space="preserve"> </w:t>
+      </w:r>
+      <w:proofErr w:type="gramStart"/>
+      <w:r>
+        <w:rPr>
+          <w:rFonts w:hint="eastAsia"/>
+        </w:rPr>
+        <w:t>=</w:t>
+      </w:r>
+      <w:r>
+        <w:t xml:space="preserve"> </w:t>
+      </w:r>
+      <w:proofErr w:type="gramEnd"/>
+      <w:r>
+        <w:rPr>
+          <w:position w:val="-42"/>
+        </w:rPr>
+        <w:object w:dxaOrig="2659" w:dyaOrig="999">
+          <v:shape id="_x0000_i1030" type="#_x0000_t75" style="width:132.5pt;height:50pt" o:ole="">
+            <v:imagedata r:id="rId24" o:title=""/>
+          </v:shape>
+          <o:OLEObject Type="Embed" ProgID="Equation.3" ShapeID="_x0000_i1030" DrawAspect="Content" ObjectID="_1488194821" r:id="rId25"/>
+        </w:object>
+      </w:r>
+      <w:r>
+        <w:rPr>
+          <w:rFonts w:hint="eastAsia"/>
+        </w:rPr>
+        <w:t xml:space="preserve">, for </w:t>
+      </w:r>
+      <w:r>
+        <w:rPr>
+          <w:rFonts w:hint="eastAsia"/>
+          <w:i/>
+        </w:rPr>
+        <w:t>r</w:t>
+      </w:r>
+      <w:r>
+        <w:rPr>
+          <w:rFonts w:hint="eastAsia"/>
+        </w:rPr>
+        <w:t xml:space="preserve"> = 1 to </w:t>
+      </w:r>
+      <w:r>
+        <w:rPr>
+          <w:rFonts w:hint="eastAsia"/>
+          <w:i/>
+        </w:rPr>
+        <w:t>N</w:t>
+      </w:r>
+      <w:r>
+        <w:rPr>
+          <w:rFonts w:hint="eastAsia"/>
+        </w:rPr>
+        <w:t xml:space="preserve"> and </w:t>
+      </w:r>
+      <w:r>
+        <w:rPr>
+          <w:rFonts w:hint="eastAsia"/>
+          <w:i/>
+        </w:rPr>
+        <w:t>s</w:t>
+      </w:r>
+      <w:r>
+        <w:rPr>
+          <w:rFonts w:hint="eastAsia"/>
+        </w:rPr>
+        <w:t xml:space="preserve"> = 1 to </w:t>
+      </w:r>
+      <w:r>
+        <w:rPr>
+          <w:rFonts w:hint="eastAsia"/>
+          <w:i/>
+        </w:rPr>
+        <w:t>M</w:t>
+      </w:r>
+      <w:r>
+        <w:rPr>
+          <w:rFonts w:hint="eastAsia"/>
+        </w:rPr>
+        <w:tab/>
+        <w:t>(1)</w:t>
       </w:r>
     </w:p>
     <w:p>
@@ -1445,24 +1650,27 @@
         <w:spacing w:line="360" w:lineRule="auto"/>
       </w:pPr>
       <w:r>
-        <w:t>Given</w:t>
-      </w:r>
-      <w:r>
         <w:rPr>
           <w:rFonts w:hint="eastAsia"/>
         </w:rPr>
-        <w:t xml:space="preserve"> the set of cluster </w:t>
-      </w:r>
-      <w:r>
-        <w:t>centers</w:t>
+        <w:t>Compute the center for each cluster using equation (</w:t>
+      </w:r>
+      <w:r>
+        <w:t>2</w:t>
       </w:r>
       <w:r>
         <w:rPr>
           <w:rFonts w:hint="eastAsia"/>
         </w:rPr>
-        <w:t xml:space="preserve"> </w:t>
-      </w:r>
-      <w:proofErr w:type="gramStart"/>
+        <w:t xml:space="preserve">) to obtain a new set of cluster </w:t>
+      </w:r>
+      <w:r>
+        <w:rPr>
+          <w:rFonts w:hint="eastAsia"/>
+        </w:rPr>
+        <w:lastRenderedPageBreak/>
+        <w:t xml:space="preserve">representatives </w:t>
+      </w:r>
       <w:r>
         <w:rPr>
           <w:rFonts w:hint="eastAsia"/>
@@ -1477,45 +1685,23 @@
           <w:position w:val="-4"/>
           <w:sz w:val="20"/>
         </w:rPr>
-        <w:t>p</w:t>
-      </w:r>
-      <w:proofErr w:type="gramEnd"/>
-      <w:r>
-        <w:t>, u</w:t>
+        <w:t>p+</w:t>
       </w:r>
       <w:r>
         <w:rPr>
           <w:rFonts w:hint="eastAsia"/>
-        </w:rPr>
-        <w:t xml:space="preserve">pdate membership </w:t>
-      </w:r>
-      <w:r>
-        <w:rPr>
-          <w:b/>
-          <w:position w:val="-14"/>
-        </w:rPr>
-        <w:object w:dxaOrig="340" w:dyaOrig="400">
-          <v:shape id="_x0000_i1029" type="#_x0000_t75" style="width:17.5pt;height:21.5pt" o:ole="">
-            <v:imagedata r:id="rId17" o:title=""/>
-          </v:shape>
-          <o:OLEObject Type="Embed" ProgID="Equation.3" ShapeID="_x0000_i1029" DrawAspect="Content" ObjectID="_1488183219" r:id="rId18"/>
-        </w:object>
+          <w:position w:val="-4"/>
+          <w:sz w:val="20"/>
+        </w:rPr>
+        <w:t>1</w:t>
       </w:r>
       <w:r>
         <w:rPr>
           <w:rFonts w:hint="eastAsia"/>
         </w:rPr>
-        <w:t xml:space="preserve"> using equation</w:t>
-      </w:r>
-      <w:r>
-        <w:t xml:space="preserve"> (1). </w:t>
-      </w:r>
-      <w:r>
-        <w:rPr>
-          <w:rFonts w:hint="eastAsia"/>
-        </w:rPr>
-        <w:t xml:space="preserve">If </w:t>
-      </w:r>
+        <w:t xml:space="preserve"> = {</w:t>
+      </w:r>
+      <w:proofErr w:type="gramStart"/>
       <w:r>
         <w:rPr>
           <w:rFonts w:hint="eastAsia"/>
@@ -1536,128 +1722,21 @@
         <w:rPr>
           <w:rFonts w:hint="eastAsia"/>
         </w:rPr>
-        <w:sym w:font="Symbol" w:char="F0CE"/>
-      </w:r>
+        <w:t>(</w:t>
+      </w:r>
+      <w:proofErr w:type="gramEnd"/>
       <w:r>
         <w:rPr>
           <w:rFonts w:hint="eastAsia"/>
           <w:i/>
         </w:rPr>
-        <w:t>NNT</w:t>
-      </w:r>
-      <w:proofErr w:type="spellStart"/>
+        <w:t>p</w:t>
+      </w:r>
       <w:r>
         <w:rPr>
           <w:rFonts w:hint="eastAsia"/>
-          <w:i/>
-          <w:position w:val="-4"/>
-          <w:sz w:val="20"/>
-        </w:rPr>
-        <w:t>i</w:t>
-      </w:r>
-      <w:proofErr w:type="spellEnd"/>
-      <w:r>
-        <w:rPr>
-          <w:rFonts w:hint="eastAsia"/>
-        </w:rPr>
-        <w:t xml:space="preserve"> is the </w:t>
-      </w:r>
-      <w:r>
-        <w:rPr>
-          <w:rFonts w:hint="eastAsia"/>
-          <w:i/>
-        </w:rPr>
-        <w:t>l</w:t>
-      </w:r>
-      <w:r>
-        <w:rPr>
-          <w:rFonts w:hint="eastAsia"/>
-        </w:rPr>
-        <w:t xml:space="preserve">th nearest neighbor of </w:t>
-      </w:r>
-      <w:r>
-        <w:rPr>
-          <w:rFonts w:hint="eastAsia"/>
-          <w:b/>
-        </w:rPr>
-        <w:t>X</w:t>
-      </w:r>
-      <w:proofErr w:type="spellStart"/>
-      <w:r>
-        <w:rPr>
-          <w:rFonts w:hint="eastAsia"/>
-          <w:i/>
-          <w:position w:val="-4"/>
-          <w:sz w:val="20"/>
-        </w:rPr>
-        <w:t>i</w:t>
-      </w:r>
-      <w:proofErr w:type="spellEnd"/>
-      <w:r>
-        <w:rPr>
-          <w:rFonts w:hint="eastAsia"/>
-        </w:rPr>
-        <w:t xml:space="preserve">, set </w:t>
-      </w:r>
-      <w:r>
-        <w:rPr>
-          <w:position w:val="-14"/>
-        </w:rPr>
-        <w:object w:dxaOrig="360" w:dyaOrig="400">
-          <v:shape id="_x0000_i1030" type="#_x0000_t75" style="width:17.5pt;height:21.5pt" o:ole="">
-            <v:imagedata r:id="rId19" o:title=""/>
-          </v:shape>
-          <o:OLEObject Type="Embed" ProgID="Equation.3" ShapeID="_x0000_i1030" DrawAspect="Content" ObjectID="_1488183220" r:id="rId20"/>
-        </w:object>
-      </w:r>
-      <w:r>
-        <w:rPr>
-          <w:rFonts w:hint="eastAsia"/>
-        </w:rPr>
-        <w:t xml:space="preserve"> </w:t>
-      </w:r>
-      <w:proofErr w:type="gramStart"/>
-      <w:r>
-        <w:rPr>
-          <w:rFonts w:hint="eastAsia"/>
-        </w:rPr>
-        <w:t xml:space="preserve">= </w:t>
-      </w:r>
-      <w:proofErr w:type="gramEnd"/>
-      <w:r>
-        <w:rPr>
-          <w:b/>
-          <w:position w:val="-14"/>
-        </w:rPr>
-        <w:object w:dxaOrig="340" w:dyaOrig="400">
-          <v:shape id="_x0000_i1031" type="#_x0000_t75" style="width:17.5pt;height:21.5pt" o:ole="">
-            <v:imagedata r:id="rId17" o:title=""/>
-          </v:shape>
-          <o:OLEObject Type="Embed" ProgID="Equation.3" ShapeID="_x0000_i1031" DrawAspect="Content" ObjectID="_1488183221" r:id="rId21"/>
-        </w:object>
-      </w:r>
-      <w:r>
-        <w:rPr>
-          <w:rFonts w:hint="eastAsia"/>
-        </w:rPr>
-        <w:t xml:space="preserve">; otherwise let </w:t>
-      </w:r>
-      <w:r>
-        <w:rPr>
-          <w:position w:val="-14"/>
-        </w:rPr>
-        <w:object w:dxaOrig="360" w:dyaOrig="380">
-          <v:shape id="_x0000_i1032" type="#_x0000_t75" style="width:17.5pt;height:19.5pt" o:ole="">
-            <v:imagedata r:id="rId22" o:title=""/>
-          </v:shape>
-          <o:OLEObject Type="Embed" ProgID="Equation.3" ShapeID="_x0000_i1032" DrawAspect="Content" ObjectID="_1488183222" r:id="rId23"/>
-        </w:object>
-      </w:r>
-      <w:r>
-        <w:rPr>
-          <w:rFonts w:hint="eastAsia"/>
-        </w:rPr>
-        <w:t xml:space="preserve"> = 0.</w:t>
+        </w:rPr>
+        <w:t>+1)}.</w:t>
       </w:r>
     </w:p>
     <w:p>
@@ -1671,19 +1750,23 @@
       </w:pPr>
       <w:r>
         <w:rPr>
+          <w:rFonts w:hint="eastAsia"/>
           <w:b/>
-          <w:position w:val="-14"/>
-        </w:rPr>
-        <w:object w:dxaOrig="380" w:dyaOrig="400">
-          <v:shape id="_x0000_i1033" type="#_x0000_t75" style="width:19.5pt;height:21.5pt" o:ole="">
-            <v:imagedata r:id="rId24" o:title=""/>
-          </v:shape>
-          <o:OLEObject Type="Embed" ProgID="Equation.3" ShapeID="_x0000_i1033" DrawAspect="Content" ObjectID="_1488183223" r:id="rId25"/>
-        </w:object>
-      </w:r>
-      <w:r>
-        <w:rPr>
-          <w:b/>
+        </w:rPr>
+        <w:t>C</w:t>
+      </w:r>
+      <w:r>
+        <w:rPr>
+          <w:rFonts w:hint="eastAsia"/>
+          <w:i/>
+          <w:position w:val="-4"/>
+          <w:sz w:val="20"/>
+        </w:rPr>
+        <w:t>j</w:t>
+      </w:r>
+      <w:r>
+        <w:rPr>
+          <w:rFonts w:hint="eastAsia"/>
         </w:rPr>
         <w:t xml:space="preserve"> </w:t>
       </w:r>
@@ -1692,81 +1775,195 @@
         <w:rPr>
           <w:rFonts w:hint="eastAsia"/>
         </w:rPr>
-        <w:t>=</w:t>
-      </w:r>
-      <w:r>
-        <w:t xml:space="preserve"> </w:t>
-      </w:r>
-      <w:proofErr w:type="gramEnd"/>
-      <w:r>
-        <w:rPr>
-          <w:position w:val="-42"/>
-        </w:rPr>
-        <w:object w:dxaOrig="2659" w:dyaOrig="999">
-          <v:shape id="_x0000_i1034" type="#_x0000_t75" style="width:132.5pt;height:50pt" o:ole="">
+        <w:t xml:space="preserve">= </w:t>
+      </w:r>
+      <w:r>
+        <w:rPr>
+          <w:position w:val="-66"/>
+        </w:rPr>
+        <w:object w:dxaOrig="1020" w:dyaOrig="1440">
+          <v:shape id="_x0000_i1031" type="#_x0000_t75" style="width:52pt;height:1in" o:ole="">
             <v:imagedata r:id="rId26" o:title=""/>
           </v:shape>
-          <o:OLEObject Type="Embed" ProgID="Equation.3" ShapeID="_x0000_i1034" DrawAspect="Content" ObjectID="_1488183224" r:id="rId27"/>
+          <o:OLEObject Type="Embed" ProgID="Equation.3" ShapeID="_x0000_i1031" DrawAspect="Content" ObjectID="_1488194822" r:id="rId27"/>
         </w:object>
       </w:r>
       <w:r>
         <w:rPr>
           <w:rFonts w:hint="eastAsia"/>
         </w:rPr>
+        <w:t xml:space="preserve"> </w:t>
+      </w:r>
+      <w:r>
         <w:t xml:space="preserve">, for </w:t>
+      </w:r>
+      <w:r>
+        <w:rPr>
+          <w:rFonts w:hint="eastAsia"/>
+        </w:rPr>
+        <w:t>S</w:t>
       </w:r>
       <w:r>
         <w:rPr>
           <w:rFonts w:hint="eastAsia"/>
           <w:i/>
-        </w:rPr>
-        <w:t>r</w:t>
-      </w:r>
-      <w:r>
-        <w:rPr>
-          <w:rFonts w:hint="eastAsia"/>
-        </w:rPr>
-        <w:t xml:space="preserve"> = 1 to </w:t>
+          <w:position w:val="-4"/>
+          <w:sz w:val="20"/>
+        </w:rPr>
+        <w:t xml:space="preserve"> </w:t>
       </w:r>
       <w:r>
         <w:rPr>
           <w:rFonts w:hint="eastAsia"/>
           <w:i/>
-        </w:rPr>
-        <w:t>N</w:t>
+          <w:position w:val="-4"/>
+          <w:sz w:val="20"/>
+        </w:rPr>
+        <w:t>j</w:t>
       </w:r>
       <w:r>
         <w:rPr>
           <w:rFonts w:hint="eastAsia"/>
         </w:rPr>
-        <w:t xml:space="preserve"> and </w:t>
+        <w:t xml:space="preserve"> = {</w:t>
+      </w:r>
+      <w:r>
+        <w:rPr>
+          <w:rFonts w:hint="eastAsia"/>
+          <w:b/>
+        </w:rPr>
+        <w:t>X</w:t>
       </w:r>
       <w:r>
         <w:rPr>
           <w:rFonts w:hint="eastAsia"/>
           <w:i/>
-        </w:rPr>
-        <w:t>s</w:t>
-      </w:r>
-      <w:r>
-        <w:rPr>
-          <w:rFonts w:hint="eastAsia"/>
-        </w:rPr>
-        <w:t xml:space="preserve"> = 1 to </w:t>
-      </w:r>
+          <w:position w:val="-4"/>
+          <w:sz w:val="20"/>
+        </w:rPr>
+        <w:t xml:space="preserve"> </w:t>
+      </w:r>
+      <w:proofErr w:type="spellStart"/>
       <w:r>
         <w:rPr>
           <w:rFonts w:hint="eastAsia"/>
           <w:i/>
-        </w:rPr>
-        <w:t>M</w:t>
-      </w:r>
+          <w:position w:val="-4"/>
+          <w:sz w:val="20"/>
+        </w:rPr>
+        <w:t>i</w:t>
+      </w:r>
+      <w:proofErr w:type="spellEnd"/>
       <w:r>
         <w:rPr>
           <w:rFonts w:hint="eastAsia"/>
         </w:rPr>
+        <w:t xml:space="preserve">: </w:t>
+      </w:r>
+      <w:r>
+        <w:rPr>
+          <w:rFonts w:hint="eastAsia"/>
+          <w:b/>
+        </w:rPr>
+        <w:t>X</w:t>
+      </w:r>
+      <w:r>
+        <w:rPr>
+          <w:rFonts w:hint="eastAsia"/>
+          <w:i/>
+          <w:position w:val="-4"/>
+          <w:sz w:val="20"/>
+        </w:rPr>
+        <w:t xml:space="preserve"> </w:t>
+      </w:r>
+      <w:proofErr w:type="spellStart"/>
+      <w:r>
+        <w:rPr>
+          <w:rFonts w:hint="eastAsia"/>
+          <w:i/>
+          <w:position w:val="-4"/>
+          <w:sz w:val="20"/>
+        </w:rPr>
+        <w:t>i</w:t>
+      </w:r>
+      <w:proofErr w:type="spellEnd"/>
+      <w:r>
+        <w:rPr>
+          <w:rFonts w:hint="eastAsia"/>
+        </w:rPr>
+        <w:sym w:font="Symbol" w:char="F0CE"/>
+      </w:r>
+      <w:r>
+        <w:rPr>
+          <w:rFonts w:hint="eastAsia"/>
+        </w:rPr>
+        <w:t xml:space="preserve"> </w:t>
+      </w:r>
+      <w:r>
+        <w:rPr>
+          <w:rFonts w:hint="eastAsia"/>
+          <w:i/>
+        </w:rPr>
+        <w:t>NNT</w:t>
+      </w:r>
+      <w:r>
+        <w:rPr>
+          <w:rFonts w:hint="eastAsia"/>
+          <w:i/>
+          <w:position w:val="-4"/>
+          <w:sz w:val="20"/>
+        </w:rPr>
+        <w:t>j</w:t>
+      </w:r>
+      <w:r>
+        <w:rPr>
+          <w:rFonts w:hint="eastAsia"/>
+        </w:rPr>
+        <w:t xml:space="preserve">, </w:t>
+      </w:r>
+      <w:proofErr w:type="spellStart"/>
+      <w:r>
+        <w:rPr>
+          <w:rFonts w:hint="eastAsia"/>
+          <w:i/>
+        </w:rPr>
+        <w:t>i</w:t>
+      </w:r>
+      <w:proofErr w:type="spellEnd"/>
+      <w:r>
+        <w:rPr>
+          <w:rFonts w:hint="eastAsia"/>
+        </w:rPr>
+        <w:t xml:space="preserve"> = 1 to </w:t>
+      </w:r>
+      <w:r>
+        <w:rPr>
+          <w:rFonts w:hint="eastAsia"/>
+          <w:i/>
+        </w:rPr>
+        <w:t>N</w:t>
+      </w:r>
+      <w:r>
+        <w:rPr>
+          <w:rFonts w:hint="eastAsia"/>
+        </w:rPr>
+        <w:t>}</w:t>
+      </w:r>
+      <w:r>
+        <w:rPr>
+          <w:rFonts w:hint="eastAsia"/>
+        </w:rPr>
         <w:tab/>
-        <w:t>(1)</w:t>
+        <w:t>(</w:t>
+      </w:r>
+      <w:r>
+        <w:t>2</w:t>
+      </w:r>
+      <w:r>
+        <w:rPr>
+          <w:rFonts w:hint="eastAsia"/>
+        </w:rPr>
+        <w:t>)</w:t>
       </w:r>
     </w:p>
     <w:p>
@@ -1779,28 +1976,39 @@
         <w:spacing w:line="360" w:lineRule="auto"/>
       </w:pPr>
       <w:r>
+        <w:t>Calculate</w:t>
+      </w:r>
+      <w:r>
+        <w:rPr>
+          <w:position w:val="-14"/>
+        </w:rPr>
+        <w:object w:dxaOrig="300" w:dyaOrig="380">
+          <v:shape id="_x0000_i1032" type="#_x0000_t75" style="width:17pt;height:19.5pt" o:ole="">
+            <v:imagedata r:id="rId13" o:title=""/>
+          </v:shape>
+          <o:OLEObject Type="Embed" ProgID="Equation.3" ShapeID="_x0000_i1032" DrawAspect="Content" ObjectID="_1488194823" r:id="rId28"/>
+        </w:object>
+      </w:r>
+      <w:r>
+        <w:t xml:space="preserve">, </w:t>
+      </w:r>
+      <w:r>
+        <w:t>u</w:t>
+      </w:r>
+      <w:r>
         <w:rPr>
           <w:rFonts w:hint="eastAsia"/>
         </w:rPr>
-        <w:lastRenderedPageBreak/>
-        <w:t>Compute the center for each cluster using equation (</w:t>
-      </w:r>
-      <w:r>
-        <w:t>2</w:t>
-      </w:r>
-      <w:r>
-        <w:rPr>
-          <w:rFonts w:hint="eastAsia"/>
-        </w:rPr>
-        <w:t xml:space="preserve">) to obtain a new set of cluster representatives </w:t>
+        <w:t xml:space="preserve">pdate </w:t>
       </w:r>
       <w:r>
         <w:rPr>
           <w:rFonts w:hint="eastAsia"/>
           <w:i/>
         </w:rPr>
-        <w:t>SC</w:t>
-      </w:r>
+        <w:t>NNT</w:t>
+      </w:r>
+      <w:proofErr w:type="spellStart"/>
       <w:r>
         <w:rPr>
           <w:rFonts w:hint="eastAsia"/>
@@ -1808,30 +2016,29 @@
           <w:position w:val="-4"/>
           <w:sz w:val="20"/>
         </w:rPr>
-        <w:t>p+</w:t>
+        <w:t>i</w:t>
+      </w:r>
+      <w:proofErr w:type="spellEnd"/>
+      <w:r>
+        <w:t xml:space="preserve"> </w:t>
+      </w:r>
+      <w:r>
+        <w:t xml:space="preserve">and </w:t>
+      </w:r>
+      <w:r>
+        <w:rPr>
+          <w:i/>
+        </w:rPr>
+        <w:t>DN</w:t>
       </w:r>
       <w:r>
         <w:rPr>
           <w:rFonts w:hint="eastAsia"/>
-          <w:position w:val="-4"/>
-          <w:sz w:val="20"/>
-        </w:rPr>
-        <w:t>1</w:t>
-      </w:r>
-      <w:r>
-        <w:rPr>
-          <w:rFonts w:hint="eastAsia"/>
-        </w:rPr>
-        <w:t xml:space="preserve"> = {</w:t>
-      </w:r>
-      <w:proofErr w:type="gramStart"/>
-      <w:r>
-        <w:rPr>
-          <w:rFonts w:hint="eastAsia"/>
-          <w:b/>
-        </w:rPr>
-        <w:t>C</w:t>
-      </w:r>
+          <w:i/>
+        </w:rPr>
+        <w:t>NT</w:t>
+      </w:r>
+      <w:proofErr w:type="spellStart"/>
       <w:r>
         <w:rPr>
           <w:rFonts w:hint="eastAsia"/>
@@ -1839,254 +2046,47 @@
           <w:position w:val="-4"/>
           <w:sz w:val="20"/>
         </w:rPr>
-        <w:t>j</w:t>
-      </w:r>
-      <w:r>
-        <w:rPr>
-          <w:rFonts w:hint="eastAsia"/>
-        </w:rPr>
-        <w:t>(</w:t>
-      </w:r>
-      <w:proofErr w:type="gramEnd"/>
-      <w:r>
-        <w:rPr>
-          <w:rFonts w:hint="eastAsia"/>
-          <w:i/>
-        </w:rPr>
-        <w:t>p</w:t>
-      </w:r>
-      <w:r>
-        <w:rPr>
-          <w:rFonts w:hint="eastAsia"/>
-        </w:rPr>
-        <w:t>+1)}.</w:t>
-      </w:r>
-    </w:p>
-    <w:p>
-      <w:pPr>
-        <w:pStyle w:val="BodyText"/>
-        <w:tabs>
-          <w:tab w:val="right" w:pos="7740"/>
-        </w:tabs>
-        <w:spacing w:line="360" w:lineRule="auto"/>
-        <w:ind w:firstLine="480"/>
-      </w:pPr>
-      <w:r>
-        <w:rPr>
-          <w:rFonts w:hint="eastAsia"/>
-          <w:b/>
-        </w:rPr>
-        <w:t>C</w:t>
-      </w:r>
-      <w:r>
-        <w:rPr>
-          <w:rFonts w:hint="eastAsia"/>
+        <w:t>i</w:t>
+      </w:r>
+      <w:proofErr w:type="spellEnd"/>
+      <w:r>
+        <w:rPr>
           <w:i/>
           <w:position w:val="-4"/>
           <w:sz w:val="20"/>
         </w:rPr>
-        <w:t>j</w:t>
+        <w:t xml:space="preserve"> </w:t>
       </w:r>
       <w:r>
         <w:rPr>
           <w:rFonts w:hint="eastAsia"/>
         </w:rPr>
-        <w:t xml:space="preserve"> </w:t>
-      </w:r>
-      <w:proofErr w:type="gramStart"/>
-      <w:r>
-        <w:rPr>
-          <w:rFonts w:hint="eastAsia"/>
-        </w:rPr>
-        <w:t xml:space="preserve">= </w:t>
-      </w:r>
-      <w:r>
-        <w:rPr>
-          <w:position w:val="-66"/>
-        </w:rPr>
-        <w:object w:dxaOrig="1020" w:dyaOrig="1440">
-          <v:shape id="_x0000_i1035" type="#_x0000_t75" style="width:52pt;height:1in" o:ole="">
-            <v:imagedata r:id="rId28" o:title=""/>
-          </v:shape>
-          <o:OLEObject Type="Embed" ProgID="Equation.3" ShapeID="_x0000_i1035" DrawAspect="Content" ObjectID="_1488183225" r:id="rId29"/>
-        </w:object>
-      </w:r>
-      <w:r>
-        <w:rPr>
-          <w:rFonts w:hint="eastAsia"/>
-        </w:rPr>
-        <w:t xml:space="preserve"> </w:t>
-      </w:r>
-      <w:r>
-        <w:t xml:space="preserve">, for </w:t>
-      </w:r>
-      <w:r>
-        <w:rPr>
-          <w:rFonts w:hint="eastAsia"/>
-        </w:rPr>
-        <w:t>S</w:t>
-      </w:r>
+        <w:t xml:space="preserve">for </w:t>
+      </w:r>
+      <w:proofErr w:type="spellStart"/>
       <w:r>
         <w:rPr>
           <w:rFonts w:hint="eastAsia"/>
           <w:i/>
-          <w:position w:val="-4"/>
-          <w:sz w:val="20"/>
-        </w:rPr>
-        <w:t xml:space="preserve"> </w:t>
+        </w:rPr>
+        <w:t>i</w:t>
+      </w:r>
+      <w:proofErr w:type="spellEnd"/>
+      <w:r>
+        <w:rPr>
+          <w:rFonts w:hint="eastAsia"/>
+        </w:rPr>
+        <w:t xml:space="preserve"> = 1 to </w:t>
       </w:r>
       <w:r>
         <w:rPr>
           <w:rFonts w:hint="eastAsia"/>
           <w:i/>
-          <w:position w:val="-4"/>
-          <w:sz w:val="20"/>
-        </w:rPr>
-        <w:t>j</w:t>
-      </w:r>
-      <w:r>
-        <w:rPr>
-          <w:rFonts w:hint="eastAsia"/>
-        </w:rPr>
-        <w:t xml:space="preserve"> = {</w:t>
-      </w:r>
-      <w:r>
-        <w:rPr>
-          <w:rFonts w:hint="eastAsia"/>
-          <w:b/>
-        </w:rPr>
-        <w:t>X</w:t>
-      </w:r>
-      <w:r>
-        <w:rPr>
-          <w:rFonts w:hint="eastAsia"/>
-          <w:i/>
-          <w:position w:val="-4"/>
-          <w:sz w:val="20"/>
-        </w:rPr>
-        <w:t xml:space="preserve"> </w:t>
-      </w:r>
-      <w:proofErr w:type="spellStart"/>
-      <w:r>
-        <w:rPr>
-          <w:rFonts w:hint="eastAsia"/>
-          <w:i/>
-          <w:position w:val="-4"/>
-          <w:sz w:val="20"/>
-        </w:rPr>
-        <w:t>i</w:t>
-      </w:r>
-      <w:proofErr w:type="spellEnd"/>
-      <w:r>
-        <w:rPr>
-          <w:rFonts w:hint="eastAsia"/>
-        </w:rPr>
-        <w:t xml:space="preserve">: </w:t>
-      </w:r>
-      <w:r>
-        <w:rPr>
-          <w:rFonts w:hint="eastAsia"/>
-          <w:b/>
-        </w:rPr>
-        <w:t>X</w:t>
-      </w:r>
-      <w:r>
-        <w:rPr>
-          <w:rFonts w:hint="eastAsia"/>
-          <w:i/>
-          <w:position w:val="-4"/>
-          <w:sz w:val="20"/>
-        </w:rPr>
-        <w:t xml:space="preserve"> </w:t>
-      </w:r>
-      <w:proofErr w:type="spellStart"/>
-      <w:r>
-        <w:rPr>
-          <w:rFonts w:hint="eastAsia"/>
-          <w:i/>
-          <w:position w:val="-4"/>
-          <w:sz w:val="20"/>
-        </w:rPr>
-        <w:t>i</w:t>
-      </w:r>
-      <w:proofErr w:type="spellEnd"/>
-      <w:r>
-        <w:rPr>
-          <w:rFonts w:hint="eastAsia"/>
-        </w:rPr>
-        <w:sym w:font="Symbol" w:char="F0CE"/>
-      </w:r>
-      <w:r>
-        <w:rPr>
-          <w:rFonts w:hint="eastAsia"/>
-        </w:rPr>
-        <w:t xml:space="preserve"> </w:t>
-      </w:r>
-      <w:r>
-        <w:rPr>
-          <w:rFonts w:hint="eastAsia"/>
-          <w:i/>
-        </w:rPr>
-        <w:t>NNT</w:t>
-      </w:r>
-      <w:r>
-        <w:rPr>
-          <w:rFonts w:hint="eastAsia"/>
-          <w:i/>
-          <w:position w:val="-4"/>
-          <w:sz w:val="20"/>
-        </w:rPr>
-        <w:t>j</w:t>
-      </w:r>
-      <w:r>
-        <w:rPr>
-          <w:rFonts w:hint="eastAsia"/>
-        </w:rPr>
-        <w:t xml:space="preserve">, </w:t>
-      </w:r>
-      <w:proofErr w:type="spellStart"/>
-      <w:r>
-        <w:rPr>
-          <w:rFonts w:hint="eastAsia"/>
-          <w:i/>
-        </w:rPr>
-        <w:t>i</w:t>
-      </w:r>
-      <w:proofErr w:type="spellEnd"/>
-      <w:r>
-        <w:rPr>
-          <w:rFonts w:hint="eastAsia"/>
-        </w:rPr>
-        <w:t xml:space="preserve"> = 1 to </w:t>
-      </w:r>
-      <w:r>
-        <w:rPr>
-          <w:rFonts w:hint="eastAsia"/>
-          <w:i/>
         </w:rPr>
         <w:t>N</w:t>
       </w:r>
       <w:r>
-        <w:rPr>
-          <w:rFonts w:hint="eastAsia"/>
-        </w:rPr>
-        <w:t>}</w:t>
-      </w:r>
-      <w:r>
-        <w:rPr>
-          <w:rFonts w:hint="eastAsia"/>
-        </w:rPr>
-        <w:tab/>
-        <w:t>(</w:t>
-      </w:r>
-      <w:r>
-        <w:t>2</w:t>
-      </w:r>
-      <w:r>
-        <w:rPr>
-          <w:rFonts w:hint="eastAsia"/>
-        </w:rPr>
-        <w:t>)</w:t>
+        <w:t>.</w:t>
       </w:r>
     </w:p>
     <w:p>
@@ -2099,328 +2099,157 @@
         <w:spacing w:line="360" w:lineRule="auto"/>
       </w:pPr>
       <w:r>
-        <w:t>Calculate</w:t>
-      </w:r>
-      <w:r>
-        <w:rPr>
-          <w:position w:val="-14"/>
-        </w:rPr>
-        <w:object w:dxaOrig="300" w:dyaOrig="380">
-          <v:shape id="_x0000_i1036" type="#_x0000_t75" style="width:17pt;height:19.5pt" o:ole="">
-            <v:imagedata r:id="rId15" o:title=""/>
+        <w:rPr>
+          <w:rFonts w:hint="eastAsia"/>
+        </w:rPr>
+        <w:t xml:space="preserve">If </w:t>
+      </w:r>
+      <w:r>
+        <w:rPr>
+          <w:position w:val="-16"/>
+        </w:rPr>
+        <w:object w:dxaOrig="1900" w:dyaOrig="440">
+          <v:shape id="_x0000_i1056" type="#_x0000_t75" style="width:95.5pt;height:22pt" o:ole="">
+            <v:imagedata r:id="rId29" o:title=""/>
           </v:shape>
-          <o:OLEObject Type="Embed" ProgID="Equation.3" ShapeID="_x0000_i1036" DrawAspect="Content" ObjectID="_1488183226" r:id="rId30"/>
+          <o:OLEObject Type="Embed" ProgID="Equation.3" ShapeID="_x0000_i1056" DrawAspect="Content" ObjectID="_1488194824" r:id="rId30"/>
         </w:object>
       </w:r>
-      <w:r>
+      <w:proofErr w:type="gramStart"/>
+      <w:r>
+        <w:rPr>
+          <w:rFonts w:hint="eastAsia"/>
+        </w:rPr>
+        <w:t xml:space="preserve">&lt; </w:t>
+      </w:r>
+      <w:proofErr w:type="gramEnd"/>
+      <w:r>
+        <w:rPr>
+          <w:rFonts w:hint="eastAsia"/>
+        </w:rPr>
+        <w:sym w:font="Symbol" w:char="F065"/>
+      </w:r>
+      <w:r>
+        <w:rPr>
+          <w:rFonts w:hint="eastAsia"/>
+        </w:rPr>
         <w:t xml:space="preserve">, </w:t>
       </w:r>
       <w:r>
-        <w:t>u</w:t>
+        <w:t xml:space="preserve">for </w:t>
+      </w:r>
+      <w:r>
+        <w:rPr>
+          <w:i/>
+        </w:rPr>
+        <w:t xml:space="preserve">j = </w:t>
+      </w:r>
+      <w:r>
+        <w:t xml:space="preserve">1 to </w:t>
+      </w:r>
+      <w:r>
+        <w:t>k</w:t>
+      </w:r>
+      <w:r>
+        <w:t xml:space="preserve">, </w:t>
       </w:r>
       <w:r>
         <w:rPr>
           <w:rFonts w:hint="eastAsia"/>
         </w:rPr>
-        <w:t xml:space="preserve">pdate </w:t>
+        <w:t>then</w:t>
+      </w:r>
+      <w:r>
+        <w:rPr>
+          <w:rFonts w:hint="eastAsia"/>
+        </w:rPr>
+        <w:t xml:space="preserve"> stop, where </w:t>
+      </w:r>
+      <w:r>
+        <w:rPr>
+          <w:rFonts w:hint="eastAsia"/>
+        </w:rPr>
+        <w:sym w:font="Symbol" w:char="F065"/>
+      </w:r>
+      <w:r>
+        <w:rPr>
+          <w:rFonts w:hint="eastAsia"/>
+        </w:rPr>
+        <w:t xml:space="preserve"> &gt; 0 is a very small positive number. Otherwise set </w:t>
       </w:r>
       <w:r>
         <w:rPr>
           <w:rFonts w:hint="eastAsia"/>
           <w:i/>
         </w:rPr>
-        <w:t>NNT</w:t>
+        <w:t>p = p + 1</w:t>
+      </w:r>
+      <w:r>
+        <w:rPr>
+          <w:rFonts w:hint="eastAsia"/>
+        </w:rPr>
+        <w:t xml:space="preserve"> and go to step (2).</w:t>
+      </w:r>
+    </w:p>
+    <w:p>
+      <w:pPr>
+        <w:spacing w:after="0" w:line="360" w:lineRule="auto"/>
+      </w:pPr>
+      <w:r>
+        <w:rPr>
+          <w:rFonts w:hint="eastAsia"/>
+        </w:rPr>
+        <w:t xml:space="preserve">The computational complexity of GFKM is also </w:t>
+      </w:r>
+      <w:proofErr w:type="gramStart"/>
+      <w:r>
+        <w:rPr>
+          <w:rFonts w:hint="eastAsia"/>
+        </w:rPr>
+        <w:t>O(</w:t>
       </w:r>
       <w:proofErr w:type="spellStart"/>
+      <w:proofErr w:type="gramEnd"/>
       <w:r>
         <w:rPr>
           <w:rFonts w:hint="eastAsia"/>
           <w:i/>
-          <w:position w:val="-4"/>
-          <w:sz w:val="20"/>
-        </w:rPr>
-        <w:t>i</w:t>
+        </w:rPr>
+        <w:t>Nkt</w:t>
       </w:r>
       <w:proofErr w:type="spellEnd"/>
       <w:r>
-        <w:t xml:space="preserve"> </w:t>
-      </w:r>
-      <w:r>
-        <w:t xml:space="preserve">and </w:t>
-      </w:r>
-      <w:r>
-        <w:rPr>
-          <w:i/>
-        </w:rPr>
-        <w:t>DN</w:t>
+        <w:rPr>
+          <w:rFonts w:hint="eastAsia"/>
+        </w:rPr>
+        <w:t xml:space="preserve">), where </w:t>
       </w:r>
       <w:r>
         <w:rPr>
           <w:rFonts w:hint="eastAsia"/>
           <w:i/>
         </w:rPr>
-        <w:t>NT</w:t>
+        <w:t>t</w:t>
+      </w:r>
+      <w:r>
+        <w:rPr>
+          <w:rFonts w:hint="eastAsia"/>
+        </w:rPr>
+        <w:t xml:space="preserve"> is the number of iterations. </w:t>
+      </w:r>
+      <w:r>
+        <w:t xml:space="preserve">The </w:t>
       </w:r>
       <w:proofErr w:type="spellStart"/>
       <w:r>
-        <w:rPr>
-          <w:rFonts w:hint="eastAsia"/>
-          <w:i/>
-          <w:position w:val="-4"/>
-          <w:sz w:val="20"/>
-        </w:rPr>
-        <w:t>i</w:t>
+        <w:t>pseudocode</w:t>
       </w:r>
       <w:proofErr w:type="spellEnd"/>
       <w:r>
-        <w:rPr>
-          <w:i/>
-          <w:position w:val="-4"/>
-          <w:sz w:val="20"/>
-        </w:rPr>
-        <w:t xml:space="preserve"> </w:t>
-      </w:r>
-      <w:r>
-        <w:rPr>
-          <w:rFonts w:hint="eastAsia"/>
-        </w:rPr>
-        <w:t xml:space="preserve">for </w:t>
-      </w:r>
-      <w:proofErr w:type="spellStart"/>
-      <w:r>
-        <w:rPr>
-          <w:rFonts w:hint="eastAsia"/>
-          <w:i/>
-        </w:rPr>
-        <w:t>i</w:t>
-      </w:r>
-      <w:proofErr w:type="spellEnd"/>
-      <w:r>
-        <w:rPr>
-          <w:rFonts w:hint="eastAsia"/>
-        </w:rPr>
-        <w:t xml:space="preserve"> = 1 to </w:t>
-      </w:r>
-      <w:r>
-        <w:rPr>
-          <w:rFonts w:hint="eastAsia"/>
-          <w:i/>
-        </w:rPr>
-        <w:t>N</w:t>
-      </w:r>
-      <w:r>
-        <w:t>,</w:t>
-      </w:r>
-      <w:r>
-        <w:t xml:space="preserve"> </w:t>
-      </w:r>
-      <w:r>
-        <w:t xml:space="preserve">and calculate </w:t>
-      </w:r>
-      <w:r>
-        <w:rPr>
-          <w:rFonts w:hint="eastAsia"/>
-        </w:rPr>
-        <w:t>distortion</w:t>
-      </w:r>
-      <w:r>
-        <w:t xml:space="preserve"> value </w:t>
-      </w:r>
-      <w:r>
-        <w:rPr>
-          <w:i/>
-        </w:rPr>
-        <w:t>J</w:t>
-      </w:r>
-      <w:r>
-        <w:t xml:space="preserve"> us</w:t>
-      </w:r>
-      <w:r>
-        <w:t xml:space="preserve">ing </w:t>
-      </w:r>
-      <w:r>
-        <w:t>equation (3).</w:t>
-      </w:r>
-    </w:p>
-    <w:p>
-      <w:pPr>
-        <w:pStyle w:val="BodyText"/>
-        <w:tabs>
-          <w:tab w:val="right" w:pos="7740"/>
-        </w:tabs>
-        <w:spacing w:line="360" w:lineRule="auto"/>
-        <w:ind w:firstLine="480"/>
-      </w:pPr>
-      <w:r>
-        <w:rPr>
-          <w:rFonts w:hint="eastAsia"/>
-          <w:i/>
-        </w:rPr>
-        <w:t xml:space="preserve">J </w:t>
-      </w:r>
-      <w:r>
-        <w:rPr>
-          <w:rFonts w:hint="eastAsia"/>
-        </w:rPr>
-        <w:t xml:space="preserve">= </w:t>
-      </w:r>
-      <w:r>
-        <w:rPr>
-          <w:position w:val="-30"/>
-        </w:rPr>
-        <w:object w:dxaOrig="1140" w:dyaOrig="700">
-          <v:shape id="_x0000_i1037" type="#_x0000_t75" style="width:57.5pt;height:35pt" o:ole="">
-            <v:imagedata r:id="rId31" o:title=""/>
-          </v:shape>
-          <o:OLEObject Type="Embed" ProgID="Equation.3" ShapeID="_x0000_i1037" DrawAspect="Content" ObjectID="_1488183227" r:id="rId32"/>
-        </w:object>
-      </w:r>
-      <w:r>
-        <w:rPr>
-          <w:rFonts w:hint="eastAsia"/>
-        </w:rPr>
-        <w:tab/>
-        <w:t>(</w:t>
-      </w:r>
-      <w:r>
-        <w:t>3</w:t>
-      </w:r>
-      <w:r>
-        <w:rPr>
-          <w:rFonts w:hint="eastAsia"/>
-        </w:rPr>
-        <w:t>)</w:t>
-      </w:r>
-    </w:p>
-    <w:p>
-      <w:pPr>
-        <w:pStyle w:val="BodyText"/>
-        <w:numPr>
-          <w:ilvl w:val="0"/>
-          <w:numId w:val="26"/>
-        </w:numPr>
-        <w:spacing w:line="360" w:lineRule="auto"/>
-      </w:pPr>
-      <w:r>
-        <w:rPr>
-          <w:rFonts w:hint="eastAsia"/>
-        </w:rPr>
-        <w:t xml:space="preserve">If </w:t>
-      </w:r>
-      <w:r>
-        <w:rPr>
-          <w:position w:val="-14"/>
-        </w:rPr>
-        <w:object w:dxaOrig="1579" w:dyaOrig="400">
-          <v:shape id="_x0000_i1038" type="#_x0000_t75" style="width:79.5pt;height:20pt" o:ole="">
-            <v:imagedata r:id="rId33" o:title=""/>
-          </v:shape>
-          <o:OLEObject Type="Embed" ProgID="Equation.3" ShapeID="_x0000_i1038" DrawAspect="Content" ObjectID="_1488183228" r:id="rId34"/>
-        </w:object>
-      </w:r>
-      <w:proofErr w:type="gramStart"/>
-      <w:r>
-        <w:rPr>
-          <w:rFonts w:hint="eastAsia"/>
-        </w:rPr>
-        <w:t xml:space="preserve">&lt; </w:t>
-      </w:r>
-      <w:proofErr w:type="gramEnd"/>
-      <w:r>
-        <w:rPr>
-          <w:rFonts w:hint="eastAsia"/>
-        </w:rPr>
-        <w:sym w:font="Symbol" w:char="F065"/>
-      </w:r>
-      <w:r>
-        <w:rPr>
-          <w:rFonts w:hint="eastAsia"/>
-        </w:rPr>
-        <w:t xml:space="preserve">, then stop, where </w:t>
-      </w:r>
-      <w:r>
-        <w:rPr>
-          <w:rFonts w:hint="eastAsia"/>
-        </w:rPr>
-        <w:sym w:font="Symbol" w:char="F065"/>
-      </w:r>
-      <w:r>
-        <w:rPr>
-          <w:rFonts w:hint="eastAsia"/>
-        </w:rPr>
-        <w:t xml:space="preserve"> &gt; 0 is a very small positive number. Otherwise set </w:t>
-      </w:r>
-      <w:r>
-        <w:rPr>
-          <w:rFonts w:hint="eastAsia"/>
-          <w:i/>
-        </w:rPr>
-        <w:t>p = p + 1</w:t>
-      </w:r>
-      <w:r>
-        <w:rPr>
-          <w:rFonts w:hint="eastAsia"/>
-        </w:rPr>
-        <w:t xml:space="preserve"> and go to step (2).</w:t>
-      </w:r>
-    </w:p>
-    <w:p>
-      <w:pPr>
-        <w:spacing w:after="0" w:line="360" w:lineRule="auto"/>
-      </w:pPr>
-      <w:r>
-        <w:rPr>
-          <w:rFonts w:hint="eastAsia"/>
-        </w:rPr>
-        <w:t xml:space="preserve">The computational complexity of GFKM is also </w:t>
-      </w:r>
-      <w:proofErr w:type="gramStart"/>
-      <w:r>
-        <w:rPr>
-          <w:rFonts w:hint="eastAsia"/>
-        </w:rPr>
-        <w:t>O(</w:t>
-      </w:r>
-      <w:proofErr w:type="spellStart"/>
-      <w:proofErr w:type="gramEnd"/>
-      <w:r>
-        <w:rPr>
-          <w:rFonts w:hint="eastAsia"/>
-          <w:i/>
-        </w:rPr>
-        <w:t>Nkt</w:t>
-      </w:r>
-      <w:proofErr w:type="spellEnd"/>
-      <w:r>
-        <w:rPr>
-          <w:rFonts w:hint="eastAsia"/>
-        </w:rPr>
-        <w:t xml:space="preserve">), where </w:t>
-      </w:r>
-      <w:r>
-        <w:rPr>
-          <w:rFonts w:hint="eastAsia"/>
-          <w:i/>
-        </w:rPr>
-        <w:t>t</w:t>
-      </w:r>
-      <w:r>
-        <w:rPr>
-          <w:rFonts w:hint="eastAsia"/>
-        </w:rPr>
-        <w:t xml:space="preserve"> is the number of iterations. </w:t>
-      </w:r>
-      <w:r>
-        <w:t xml:space="preserve">The </w:t>
-      </w:r>
-      <w:proofErr w:type="spellStart"/>
-      <w:r>
-        <w:t>pseudocode</w:t>
-      </w:r>
-      <w:proofErr w:type="spellEnd"/>
-      <w:r>
         <w:t xml:space="preserve"> of algorithm as follows:</w:t>
       </w:r>
+      <w:bookmarkStart w:id="0" w:name="_GoBack"/>
+      <w:bookmarkEnd w:id="0"/>
     </w:p>
     <w:p>
       <w:pPr>
@@ -3730,7 +3559,6 @@
           <w:rFonts w:eastAsiaTheme="minorEastAsia"/>
           <w:b/>
         </w:rPr>
-        <w:lastRenderedPageBreak/>
         <w:t xml:space="preserve">     </w:t>
       </w:r>
       <w:r>
@@ -3865,6 +3693,7 @@
         <w:ind w:firstLine="720"/>
       </w:pPr>
       <w:r>
+        <w:lastRenderedPageBreak/>
         <w:t>The s</w:t>
       </w:r>
       <w:r>
@@ -3893,10 +3722,10 @@
           <w:position w:val="-14"/>
         </w:rPr>
         <w:object w:dxaOrig="300" w:dyaOrig="400">
-          <v:shape id="_x0000_i1039" type="#_x0000_t75" style="width:15pt;height:21.5pt" o:ole="">
-            <v:imagedata r:id="rId35" o:title=""/>
+          <v:shape id="_x0000_i1033" type="#_x0000_t75" style="width:15pt;height:21.5pt" o:ole="">
+            <v:imagedata r:id="rId31" o:title=""/>
           </v:shape>
-          <o:OLEObject Type="Embed" ProgID="Equation.3" ShapeID="_x0000_i1039" DrawAspect="Content" ObjectID="_1488183229" r:id="rId36"/>
+          <o:OLEObject Type="Embed" ProgID="Equation.3" ShapeID="_x0000_i1033" DrawAspect="Content" ObjectID="_1488194825" r:id="rId32"/>
         </w:object>
       </w:r>
       <w:r>
@@ -3990,10 +3819,10 @@
           <w:position w:val="-14"/>
         </w:rPr>
         <w:object w:dxaOrig="360" w:dyaOrig="400">
-          <v:shape id="_x0000_i1040" type="#_x0000_t75" style="width:17.5pt;height:21.5pt" o:ole="">
-            <v:imagedata r:id="rId19" o:title=""/>
+          <v:shape id="_x0000_i1034" type="#_x0000_t75" style="width:17.5pt;height:21.5pt" o:ole="">
+            <v:imagedata r:id="rId17" o:title=""/>
           </v:shape>
-          <o:OLEObject Type="Embed" ProgID="Equation.3" ShapeID="_x0000_i1040" DrawAspect="Content" ObjectID="_1488183230" r:id="rId37"/>
+          <o:OLEObject Type="Embed" ProgID="Equation.3" ShapeID="_x0000_i1034" DrawAspect="Content" ObjectID="_1488194826" r:id="rId33"/>
         </w:object>
       </w:r>
       <w:r>
@@ -4022,10 +3851,10 @@
           <w:position w:val="-14"/>
         </w:rPr>
         <w:object w:dxaOrig="300" w:dyaOrig="400">
-          <v:shape id="_x0000_i1041" type="#_x0000_t75" style="width:15pt;height:21.5pt" o:ole="">
-            <v:imagedata r:id="rId38" o:title=""/>
+          <v:shape id="_x0000_i1035" type="#_x0000_t75" style="width:15pt;height:21.5pt" o:ole="">
+            <v:imagedata r:id="rId34" o:title=""/>
           </v:shape>
-          <o:OLEObject Type="Embed" ProgID="Equation.3" ShapeID="_x0000_i1041" DrawAspect="Content" ObjectID="_1488183231" r:id="rId39"/>
+          <o:OLEObject Type="Embed" ProgID="Equation.3" ShapeID="_x0000_i1035" DrawAspect="Content" ObjectID="_1488194827" r:id="rId35"/>
         </w:object>
       </w:r>
       <w:r>
@@ -4229,10 +4058,10 @@
           <w:position w:val="-14"/>
         </w:rPr>
         <w:object w:dxaOrig="360" w:dyaOrig="400">
-          <v:shape id="_x0000_i1042" type="#_x0000_t75" style="width:17.5pt;height:21.5pt" o:ole="">
-            <v:imagedata r:id="rId40" o:title=""/>
+          <v:shape id="_x0000_i1036" type="#_x0000_t75" style="width:17.5pt;height:21.5pt" o:ole="">
+            <v:imagedata r:id="rId36" o:title=""/>
           </v:shape>
-          <o:OLEObject Type="Embed" ProgID="Equation.3" ShapeID="_x0000_i1042" DrawAspect="Content" ObjectID="_1488183232" r:id="rId41"/>
+          <o:OLEObject Type="Embed" ProgID="Equation.3" ShapeID="_x0000_i1036" DrawAspect="Content" ObjectID="_1488194828" r:id="rId37"/>
         </w:object>
       </w:r>
       <w:r>
@@ -4360,10 +4189,10 @@
           <w:position w:val="-14"/>
         </w:rPr>
         <w:object w:dxaOrig="300" w:dyaOrig="400">
-          <v:shape id="_x0000_i1043" type="#_x0000_t75" style="width:15pt;height:21.5pt" o:ole="">
-            <v:imagedata r:id="rId38" o:title=""/>
+          <v:shape id="_x0000_i1037" type="#_x0000_t75" style="width:15pt;height:21.5pt" o:ole="">
+            <v:imagedata r:id="rId34" o:title=""/>
           </v:shape>
-          <o:OLEObject Type="Embed" ProgID="Equation.3" ShapeID="_x0000_i1043" DrawAspect="Content" ObjectID="_1488183233" r:id="rId42"/>
+          <o:OLEObject Type="Embed" ProgID="Equation.3" ShapeID="_x0000_i1037" DrawAspect="Content" ObjectID="_1488194829" r:id="rId38"/>
         </w:object>
       </w:r>
       <w:r>
@@ -4468,10 +4297,10 @@
           <w:position w:val="-14"/>
         </w:rPr>
         <w:object w:dxaOrig="300" w:dyaOrig="400">
-          <v:shape id="_x0000_i1044" type="#_x0000_t75" style="width:15pt;height:21.5pt" o:ole="">
-            <v:imagedata r:id="rId38" o:title=""/>
+          <v:shape id="_x0000_i1038" type="#_x0000_t75" style="width:15pt;height:21.5pt" o:ole="">
+            <v:imagedata r:id="rId34" o:title=""/>
           </v:shape>
-          <o:OLEObject Type="Embed" ProgID="Equation.3" ShapeID="_x0000_i1044" DrawAspect="Content" ObjectID="_1488183234" r:id="rId43"/>
+          <o:OLEObject Type="Embed" ProgID="Equation.3" ShapeID="_x0000_i1038" DrawAspect="Content" ObjectID="_1488194830" r:id="rId39"/>
         </w:object>
       </w:r>
       <w:r>
@@ -5648,7 +5477,6 @@
         <w:ind w:left="539" w:hanging="539"/>
       </w:pPr>
       <w:r>
-        <w:lastRenderedPageBreak/>
         <w:t>Algorithm 3:</w:t>
       </w:r>
       <w:r>
@@ -5662,10 +5490,10 @@
           <w:position w:val="-14"/>
         </w:rPr>
         <w:object w:dxaOrig="300" w:dyaOrig="400">
-          <v:shape id="_x0000_i1045" type="#_x0000_t75" style="width:15pt;height:21.5pt" o:ole="">
-            <v:imagedata r:id="rId38" o:title=""/>
+          <v:shape id="_x0000_i1039" type="#_x0000_t75" style="width:15pt;height:21.5pt" o:ole="">
+            <v:imagedata r:id="rId34" o:title=""/>
           </v:shape>
-          <o:OLEObject Type="Embed" ProgID="Equation.3" ShapeID="_x0000_i1045" DrawAspect="Content" ObjectID="_1488183235" r:id="rId44"/>
+          <o:OLEObject Type="Embed" ProgID="Equation.3" ShapeID="_x0000_i1039" DrawAspect="Content" ObjectID="_1488194831" r:id="rId40"/>
         </w:object>
       </w:r>
       <w:r>
@@ -5890,6 +5718,7 @@
         </w:rPr>
       </w:pPr>
       <w:r>
+        <w:lastRenderedPageBreak/>
         <w:t xml:space="preserve">// </w:t>
       </w:r>
       <m:oMath>
@@ -7098,10 +6927,10 @@
           <w:position w:val="-14"/>
         </w:rPr>
         <w:object w:dxaOrig="300" w:dyaOrig="400">
-          <v:shape id="_x0000_i1046" type="#_x0000_t75" style="width:15pt;height:21.5pt" o:ole="">
-            <v:imagedata r:id="rId38" o:title=""/>
+          <v:shape id="_x0000_i1040" type="#_x0000_t75" style="width:15pt;height:21.5pt" o:ole="">
+            <v:imagedata r:id="rId34" o:title=""/>
           </v:shape>
-          <o:OLEObject Type="Embed" ProgID="Equation.3" ShapeID="_x0000_i1046" DrawAspect="Content" ObjectID="_1488183236" r:id="rId45"/>
+          <o:OLEObject Type="Embed" ProgID="Equation.3" ShapeID="_x0000_i1040" DrawAspect="Content" ObjectID="_1488194832" r:id="rId41"/>
         </w:object>
       </w:r>
       <w:r>
@@ -7349,7 +7178,6 @@
         <w:t xml:space="preserve"> </w:t>
       </w:r>
       <w:r>
-        <w:lastRenderedPageBreak/>
         <w:t>block and gird</w:t>
       </w:r>
       <w:r>
@@ -7484,6 +7312,7 @@
         <w:rPr>
           <w:rFonts w:eastAsiaTheme="minorEastAsia"/>
         </w:rPr>
+        <w:lastRenderedPageBreak/>
         <w:t xml:space="preserve">Algorithm 3 only has one level of loop instead of two levels in Algorithm 2, because the loop for </w:t>
       </w:r>
       <w:r>
@@ -8804,7 +8633,6 @@
         <w:rPr>
           <w:rFonts w:eastAsiaTheme="minorEastAsia"/>
         </w:rPr>
-        <w:lastRenderedPageBreak/>
         <w:t xml:space="preserve">      </w:t>
       </w:r>
       <w:r>
@@ -9015,6 +8843,7 @@
           <w:rFonts w:eastAsiaTheme="minorEastAsia"/>
           <w:b/>
         </w:rPr>
+        <w:lastRenderedPageBreak/>
         <w:t xml:space="preserve">      </w:t>
       </w:r>
       <m:oMath>
@@ -10348,7 +10177,6 @@
           <w:rPr>
             <w:rFonts w:ascii="Cambria Math" w:hAnsi="Cambria Math"/>
           </w:rPr>
-          <w:lastRenderedPageBreak/>
           <m:t>GTempU=addrTempU+i×K;</m:t>
         </m:r>
       </m:oMath>
@@ -10554,6 +10382,7 @@
           <w:rPr>
             <w:rFonts w:ascii="Cambria Math" w:hAnsi="Cambria Math"/>
           </w:rPr>
+          <w:lastRenderedPageBreak/>
           <m:t>end</m:t>
         </m:r>
         <m:r>
@@ -12784,7 +12613,6 @@
           <w:rPr>
             <w:rFonts w:ascii="Cambria Math" w:hAnsi="Cambria Math"/>
           </w:rPr>
-          <w:lastRenderedPageBreak/>
           <m:t>end</m:t>
         </m:r>
         <m:r>
@@ -13225,10 +13053,10 @@
           <w:position w:val="-12"/>
         </w:rPr>
         <w:object w:dxaOrig="320" w:dyaOrig="360">
-          <v:shape id="_x0000_i1047" type="#_x0000_t75" style="width:15.5pt;height:18pt" o:ole="">
+          <v:shape id="_x0000_i1041" type="#_x0000_t75" style="width:15.5pt;height:18pt" o:ole="">
             <v:imagedata r:id="rId11" o:title=""/>
           </v:shape>
-          <o:OLEObject Type="Embed" ProgID="Equation.3" ShapeID="_x0000_i1047" DrawAspect="Content" ObjectID="_1488183237" r:id="rId46"/>
+          <o:OLEObject Type="Embed" ProgID="Equation.3" ShapeID="_x0000_i1041" DrawAspect="Content" ObjectID="_1488194833" r:id="rId42"/>
         </w:object>
       </w:r>
       <w:r>
@@ -14695,7 +14523,6 @@
         <w:rPr>
           <w:rFonts w:eastAsiaTheme="minorEastAsia"/>
         </w:rPr>
-        <w:lastRenderedPageBreak/>
         <w:t xml:space="preserve">algorithm. However, we still use </w:t>
       </w:r>
       <w:r>
@@ -14831,6 +14658,7 @@
         <w:rPr>
           <w:noProof/>
         </w:rPr>
+        <w:lastRenderedPageBreak/>
         <w:drawing>
           <wp:inline distT="0" distB="0" distL="0" distR="0">
             <wp:extent cx="3979545" cy="1382395"/>
@@ -14849,7 +14677,7 @@
                     </pic:cNvPicPr>
                   </pic:nvPicPr>
                   <pic:blipFill>
-                    <a:blip r:embed="rId47">
+                    <a:blip r:embed="rId43">
                       <a:extLst>
                         <a:ext uri="{28A0092B-C50C-407E-A947-70E740481C1C}">
                           <a14:useLocalDpi xmlns:a14="http://schemas.microsoft.com/office/drawing/2010/main" val="0"/>
@@ -15781,106 +15609,106 @@
         </w:rPr>
       </w:pPr>
       <w:r>
+        <w:t xml:space="preserve">// </w:t>
+      </w:r>
+      <m:oMath>
+        <m:r>
+          <w:rPr>
+            <w:rFonts w:ascii="Cambria Math" w:hAnsi="Cambria Math"/>
+          </w:rPr>
+          <m:t>gridDim:</m:t>
+        </m:r>
+        <m:r>
+          <m:rPr>
+            <m:sty m:val="p"/>
+          </m:rPr>
+          <w:rPr>
+            <w:rFonts w:ascii="Cambria Math" w:hAnsi="Cambria Math"/>
+          </w:rPr>
+          <m:t>the dimension of the block in each grid;</m:t>
+        </m:r>
+      </m:oMath>
+    </w:p>
+    <w:p>
+      <w:pPr>
+        <w:pStyle w:val="ListParagraph"/>
+        <w:spacing w:after="0" w:line="300" w:lineRule="auto"/>
+        <w:ind w:hanging="294"/>
+        <w:rPr>
+          <w:rFonts w:eastAsiaTheme="minorEastAsia"/>
+        </w:rPr>
+      </w:pPr>
+      <w:r>
+        <w:t xml:space="preserve">// </w:t>
+      </w:r>
+      <m:oMath>
+        <m:r>
+          <w:rPr>
+            <w:rFonts w:ascii="Cambria Math" w:hAnsi="Cambria Math"/>
+          </w:rPr>
+          <m:t>scan:</m:t>
+        </m:r>
+        <m:r>
+          <m:rPr>
+            <m:sty m:val="p"/>
+          </m:rPr>
+          <w:rPr>
+            <w:rFonts w:ascii="Cambria Math" w:hAnsi="Cambria Math"/>
+          </w:rPr>
+          <m:t>the set of cluster starting indices;</m:t>
+        </m:r>
+      </m:oMath>
+    </w:p>
+    <w:p>
+      <w:pPr>
+        <w:pStyle w:val="ListParagraph"/>
+        <w:spacing w:after="0" w:line="300" w:lineRule="auto"/>
+        <w:ind w:hanging="294"/>
+        <w:rPr>
+          <w:rFonts w:eastAsiaTheme="minorEastAsia"/>
+        </w:rPr>
+      </w:pPr>
+      <w:r>
+        <w:t xml:space="preserve">// </w:t>
+      </w:r>
+      <m:oMath>
+        <m:r>
+          <w:rPr>
+            <w:rFonts w:ascii="Cambria Math" w:hAnsi="Cambria Math"/>
+          </w:rPr>
+          <m:t xml:space="preserve">K: </m:t>
+        </m:r>
+        <m:r>
+          <m:rPr>
+            <m:sty m:val="p"/>
+          </m:rPr>
+          <w:rPr>
+            <w:rFonts w:ascii="Cambria Math" w:hAnsi="Cambria Math"/>
+          </w:rPr>
+          <m:t>number of cluster representatives</m:t>
+        </m:r>
+        <m:r>
+          <w:rPr>
+            <w:rFonts w:ascii="Cambria Math" w:hAnsi="Cambria Math"/>
+          </w:rPr>
+          <m:t>;</m:t>
+        </m:r>
+      </m:oMath>
+    </w:p>
+    <w:p>
+      <w:pPr>
+        <w:pStyle w:val="ListParagraph"/>
+        <w:spacing w:after="0" w:line="300" w:lineRule="auto"/>
+        <w:ind w:hanging="294"/>
+        <w:rPr>
+          <w:rFonts w:eastAsiaTheme="minorEastAsia"/>
+        </w:rPr>
+      </w:pPr>
+      <w:r>
+        <w:rPr>
+          <w:rFonts w:eastAsiaTheme="minorEastAsia"/>
+        </w:rPr>
         <w:lastRenderedPageBreak/>
-        <w:t xml:space="preserve">// </w:t>
-      </w:r>
-      <m:oMath>
-        <m:r>
-          <w:rPr>
-            <w:rFonts w:ascii="Cambria Math" w:hAnsi="Cambria Math"/>
-          </w:rPr>
-          <m:t>gridDim:</m:t>
-        </m:r>
-        <m:r>
-          <m:rPr>
-            <m:sty m:val="p"/>
-          </m:rPr>
-          <w:rPr>
-            <w:rFonts w:ascii="Cambria Math" w:hAnsi="Cambria Math"/>
-          </w:rPr>
-          <m:t>the dimension of the block in each grid;</m:t>
-        </m:r>
-      </m:oMath>
-    </w:p>
-    <w:p>
-      <w:pPr>
-        <w:pStyle w:val="ListParagraph"/>
-        <w:spacing w:after="0" w:line="300" w:lineRule="auto"/>
-        <w:ind w:hanging="294"/>
-        <w:rPr>
-          <w:rFonts w:eastAsiaTheme="minorEastAsia"/>
-        </w:rPr>
-      </w:pPr>
-      <w:r>
-        <w:t xml:space="preserve">// </w:t>
-      </w:r>
-      <m:oMath>
-        <m:r>
-          <w:rPr>
-            <w:rFonts w:ascii="Cambria Math" w:hAnsi="Cambria Math"/>
-          </w:rPr>
-          <m:t>scan:</m:t>
-        </m:r>
-        <m:r>
-          <m:rPr>
-            <m:sty m:val="p"/>
-          </m:rPr>
-          <w:rPr>
-            <w:rFonts w:ascii="Cambria Math" w:hAnsi="Cambria Math"/>
-          </w:rPr>
-          <m:t>the set of cluster starting indices;</m:t>
-        </m:r>
-      </m:oMath>
-    </w:p>
-    <w:p>
-      <w:pPr>
-        <w:pStyle w:val="ListParagraph"/>
-        <w:spacing w:after="0" w:line="300" w:lineRule="auto"/>
-        <w:ind w:hanging="294"/>
-        <w:rPr>
-          <w:rFonts w:eastAsiaTheme="minorEastAsia"/>
-        </w:rPr>
-      </w:pPr>
-      <w:r>
-        <w:t xml:space="preserve">// </w:t>
-      </w:r>
-      <m:oMath>
-        <m:r>
-          <w:rPr>
-            <w:rFonts w:ascii="Cambria Math" w:hAnsi="Cambria Math"/>
-          </w:rPr>
-          <m:t xml:space="preserve">K: </m:t>
-        </m:r>
-        <m:r>
-          <m:rPr>
-            <m:sty m:val="p"/>
-          </m:rPr>
-          <w:rPr>
-            <w:rFonts w:ascii="Cambria Math" w:hAnsi="Cambria Math"/>
-          </w:rPr>
-          <m:t>number of cluster representatives</m:t>
-        </m:r>
-        <m:r>
-          <w:rPr>
-            <w:rFonts w:ascii="Cambria Math" w:hAnsi="Cambria Math"/>
-          </w:rPr>
-          <m:t>;</m:t>
-        </m:r>
-      </m:oMath>
-    </w:p>
-    <w:p>
-      <w:pPr>
-        <w:pStyle w:val="ListParagraph"/>
-        <w:spacing w:after="0" w:line="300" w:lineRule="auto"/>
-        <w:ind w:hanging="294"/>
-        <w:rPr>
-          <w:rFonts w:eastAsiaTheme="minorEastAsia"/>
-        </w:rPr>
-      </w:pPr>
-      <w:r>
-        <w:rPr>
-          <w:rFonts w:eastAsiaTheme="minorEastAsia"/>
-        </w:rPr>
         <w:t xml:space="preserve">// </w:t>
       </w:r>
       <m:oMath>
@@ -16557,74 +16385,188 @@
           <w:position w:val="-14"/>
         </w:rPr>
         <w:object w:dxaOrig="400" w:dyaOrig="400">
-          <v:shape id="_x0000_i1048" type="#_x0000_t75" style="width:19.5pt;height:21.5pt" o:ole="">
+          <v:shape id="_x0000_i1042" type="#_x0000_t75" style="width:19.5pt;height:21.5pt" o:ole="">
+            <v:imagedata r:id="rId44" o:title=""/>
+          </v:shape>
+          <o:OLEObject Type="Embed" ProgID="Equation.3" ShapeID="_x0000_i1042" DrawAspect="Content" ObjectID="_1488194834" r:id="rId45"/>
+        </w:object>
+      </w:r>
+      <w:r>
+        <w:rPr>
+          <w:b/>
+        </w:rPr>
+        <w:t xml:space="preserve"> </w:t>
+      </w:r>
+      <w:r>
+        <w:t>array</w:t>
+      </w:r>
+      <w:r>
+        <w:rPr>
+          <w:rFonts w:eastAsiaTheme="minorEastAsia"/>
+        </w:rPr>
+        <w:t xml:space="preserve">, we use </w:t>
+      </w:r>
+      <w:r>
+        <w:rPr>
+          <w:rFonts w:eastAsiaTheme="minorEastAsia"/>
+        </w:rPr>
+        <w:t>the parallel reduction algorithm</w:t>
+      </w:r>
+      <w:r>
+        <w:rPr>
+          <w:rFonts w:eastAsiaTheme="minorEastAsia"/>
+        </w:rPr>
+        <w:t xml:space="preserve">, which is developed by </w:t>
+      </w:r>
+      <w:r>
+        <w:rPr>
+          <w:rFonts w:eastAsiaTheme="minorEastAsia"/>
+        </w:rPr>
+        <w:t>Mark Harris through</w:t>
+      </w:r>
+      <w:r>
+        <w:rPr>
+          <w:rFonts w:eastAsiaTheme="minorEastAsia"/>
+        </w:rPr>
+        <w:t xml:space="preserve"> seven </w:t>
+      </w:r>
+      <w:r>
+        <w:rPr>
+          <w:rFonts w:eastAsiaTheme="minorEastAsia"/>
+        </w:rPr>
+        <w:t>different version</w:t>
+      </w:r>
+      <w:r>
+        <w:rPr>
+          <w:rFonts w:eastAsiaTheme="minorEastAsia"/>
+        </w:rPr>
+        <w:t xml:space="preserve">s [3]. In this paper, we use the seventh version, which is the final optimized </w:t>
+      </w:r>
+      <w:r>
+        <w:rPr>
+          <w:rFonts w:eastAsiaTheme="minorEastAsia"/>
+        </w:rPr>
+        <w:t>kernel</w:t>
+      </w:r>
+      <w:r>
+        <w:rPr>
+          <w:rFonts w:eastAsiaTheme="minorEastAsia"/>
+        </w:rPr>
+        <w:t xml:space="preserve">, and customize for the reducing </w:t>
+      </w:r>
+      <w:r>
+        <w:rPr>
+          <w:b/>
+          <w:position w:val="-14"/>
+        </w:rPr>
+        <w:object w:dxaOrig="400" w:dyaOrig="400">
+          <v:shape id="_x0000_i1043" type="#_x0000_t75" style="width:19.5pt;height:21.5pt" o:ole="">
+            <v:imagedata r:id="rId46" o:title=""/>
+          </v:shape>
+          <o:OLEObject Type="Embed" ProgID="Equation.3" ShapeID="_x0000_i1043" DrawAspect="Content" ObjectID="_1488194835" r:id="rId47"/>
+        </w:object>
+      </w:r>
+      <w:r>
+        <w:t xml:space="preserve">for the </w:t>
+      </w:r>
+      <w:proofErr w:type="spellStart"/>
+      <w:r>
+        <w:rPr>
+          <w:i/>
+        </w:rPr>
+        <w:t>j</w:t>
+      </w:r>
+      <w:r>
+        <w:t>th</w:t>
+      </w:r>
+      <w:proofErr w:type="spellEnd"/>
+      <w:r>
+        <w:t xml:space="preserve"> cluster as well </w:t>
+      </w:r>
+      <w:r>
+        <w:rPr>
+          <w:b/>
+          <w:position w:val="-14"/>
+        </w:rPr>
+        <w:object w:dxaOrig="700" w:dyaOrig="400">
+          <v:shape id="_x0000_i1044" type="#_x0000_t75" style="width:34.5pt;height:21.5pt" o:ole="">
             <v:imagedata r:id="rId48" o:title=""/>
           </v:shape>
-          <o:OLEObject Type="Embed" ProgID="Equation.3" ShapeID="_x0000_i1048" DrawAspect="Content" ObjectID="_1488183238" r:id="rId49"/>
+          <o:OLEObject Type="Embed" ProgID="Equation.3" ShapeID="_x0000_i1044" DrawAspect="Content" ObjectID="_1488194836" r:id="rId49"/>
         </w:object>
       </w:r>
       <w:r>
-        <w:rPr>
-          <w:b/>
-        </w:rPr>
+        <w:t xml:space="preserve">for the </w:t>
+      </w:r>
+      <w:proofErr w:type="spellStart"/>
+      <w:r>
+        <w:rPr>
+          <w:i/>
+        </w:rPr>
+        <w:t>j</w:t>
+      </w:r>
+      <w:r>
+        <w:t>th</w:t>
+      </w:r>
+      <w:proofErr w:type="spellEnd"/>
+      <w:r>
+        <w:t xml:space="preserve"> cluster and the </w:t>
+      </w:r>
+      <w:r>
+        <w:rPr>
+          <w:i/>
+        </w:rPr>
+        <w:t>l</w:t>
+      </w:r>
+      <w:r>
+        <w:t xml:space="preserve">th dimension, </w:t>
+      </w:r>
+      <w:r>
+        <w:rPr>
+          <w:rFonts w:eastAsiaTheme="minorEastAsia"/>
+        </w:rPr>
+        <w:t xml:space="preserve">as shown in Algorithm 10, </w:t>
+      </w:r>
+      <w:r>
+        <w:rPr>
+          <w:rFonts w:eastAsiaTheme="minorEastAsia"/>
+        </w:rPr>
+        <w:t>11</w:t>
+      </w:r>
+      <w:r>
+        <w:rPr>
+          <w:rFonts w:eastAsiaTheme="minorEastAsia"/>
+        </w:rPr>
+        <w:t>, respectively</w:t>
+      </w:r>
+      <w:r>
+        <w:rPr>
+          <w:rFonts w:eastAsiaTheme="minorEastAsia"/>
+        </w:rPr>
+        <w:t>.</w:t>
+      </w:r>
+    </w:p>
+    <w:p>
+      <w:pPr>
+        <w:spacing w:after="0" w:line="300" w:lineRule="auto"/>
+      </w:pPr>
+      <w:r>
+        <w:t xml:space="preserve">Algorithm </w:t>
+      </w:r>
+      <w:r>
+        <w:t>10</w:t>
+      </w:r>
+      <w:r>
+        <w:t>:</w:t>
+      </w:r>
+      <w:r>
+        <w:t xml:space="preserve"> Reduc</w:t>
+      </w:r>
+      <w:r>
+        <w:t>ing</w:t>
+      </w:r>
+      <w:r>
         <w:t xml:space="preserve"> </w:t>
-      </w:r>
-      <w:r>
-        <w:t>array</w:t>
-      </w:r>
-      <w:r>
-        <w:rPr>
-          <w:rFonts w:eastAsiaTheme="minorEastAsia"/>
-        </w:rPr>
-        <w:t xml:space="preserve">, we use </w:t>
-      </w:r>
-      <w:r>
-        <w:rPr>
-          <w:rFonts w:eastAsiaTheme="minorEastAsia"/>
-        </w:rPr>
-        <w:t>the parallel reduction algorithm</w:t>
-      </w:r>
-      <w:r>
-        <w:rPr>
-          <w:rFonts w:eastAsiaTheme="minorEastAsia"/>
-        </w:rPr>
-        <w:t xml:space="preserve">, which is developed by </w:t>
-      </w:r>
-      <w:r>
-        <w:rPr>
-          <w:rFonts w:eastAsiaTheme="minorEastAsia"/>
-        </w:rPr>
-        <w:t>Mark Harris through</w:t>
-      </w:r>
-      <w:r>
-        <w:rPr>
-          <w:rFonts w:eastAsiaTheme="minorEastAsia"/>
-        </w:rPr>
-        <w:t xml:space="preserve"> seven </w:t>
-      </w:r>
-      <w:r>
-        <w:rPr>
-          <w:rFonts w:eastAsiaTheme="minorEastAsia"/>
-        </w:rPr>
-        <w:t>different version</w:t>
-      </w:r>
-      <w:r>
-        <w:rPr>
-          <w:rFonts w:eastAsiaTheme="minorEastAsia"/>
-        </w:rPr>
-        <w:t xml:space="preserve">s [3]. In this paper, we use the seventh version, which is the final optimized </w:t>
-      </w:r>
-      <w:r>
-        <w:rPr>
-          <w:rFonts w:eastAsiaTheme="minorEastAsia"/>
-        </w:rPr>
-        <w:t>kernel</w:t>
-      </w:r>
-      <w:r>
-        <w:rPr>
-          <w:rFonts w:eastAsiaTheme="minorEastAsia"/>
-        </w:rPr>
-        <w:t xml:space="preserve">, and customize for the reducing </w:t>
       </w:r>
       <w:r>
         <w:rPr>
@@ -16632,124 +16574,10 @@
           <w:position w:val="-14"/>
         </w:rPr>
         <w:object w:dxaOrig="400" w:dyaOrig="400">
-          <v:shape id="_x0000_i1049" type="#_x0000_t75" style="width:19.5pt;height:21.5pt" o:ole="">
+          <v:shape id="_x0000_i1045" type="#_x0000_t75" style="width:19.5pt;height:21.5pt" o:ole="">
             <v:imagedata r:id="rId50" o:title=""/>
           </v:shape>
-          <o:OLEObject Type="Embed" ProgID="Equation.3" ShapeID="_x0000_i1049" DrawAspect="Content" ObjectID="_1488183239" r:id="rId51"/>
-        </w:object>
-      </w:r>
-      <w:r>
-        <w:t xml:space="preserve">for the </w:t>
-      </w:r>
-      <w:proofErr w:type="spellStart"/>
-      <w:r>
-        <w:rPr>
-          <w:i/>
-        </w:rPr>
-        <w:t>j</w:t>
-      </w:r>
-      <w:r>
-        <w:t>th</w:t>
-      </w:r>
-      <w:proofErr w:type="spellEnd"/>
-      <w:r>
-        <w:t xml:space="preserve"> cluster as well </w:t>
-      </w:r>
-      <w:r>
-        <w:rPr>
-          <w:b/>
-          <w:position w:val="-14"/>
-        </w:rPr>
-        <w:object w:dxaOrig="700" w:dyaOrig="400">
-          <v:shape id="_x0000_i1050" type="#_x0000_t75" style="width:34.5pt;height:21.5pt" o:ole="">
-            <v:imagedata r:id="rId52" o:title=""/>
-          </v:shape>
-          <o:OLEObject Type="Embed" ProgID="Equation.3" ShapeID="_x0000_i1050" DrawAspect="Content" ObjectID="_1488183240" r:id="rId53"/>
-        </w:object>
-      </w:r>
-      <w:r>
-        <w:t xml:space="preserve">for the </w:t>
-      </w:r>
-      <w:proofErr w:type="spellStart"/>
-      <w:r>
-        <w:rPr>
-          <w:i/>
-        </w:rPr>
-        <w:t>j</w:t>
-      </w:r>
-      <w:r>
-        <w:t>th</w:t>
-      </w:r>
-      <w:proofErr w:type="spellEnd"/>
-      <w:r>
-        <w:t xml:space="preserve"> cluster and the </w:t>
-      </w:r>
-      <w:r>
-        <w:rPr>
-          <w:i/>
-        </w:rPr>
-        <w:t>l</w:t>
-      </w:r>
-      <w:r>
-        <w:t xml:space="preserve">th dimension, </w:t>
-      </w:r>
-      <w:r>
-        <w:rPr>
-          <w:rFonts w:eastAsiaTheme="minorEastAsia"/>
-        </w:rPr>
-        <w:t xml:space="preserve">as shown in Algorithm 10, </w:t>
-      </w:r>
-      <w:r>
-        <w:rPr>
-          <w:rFonts w:eastAsiaTheme="minorEastAsia"/>
-        </w:rPr>
-        <w:t>11</w:t>
-      </w:r>
-      <w:r>
-        <w:rPr>
-          <w:rFonts w:eastAsiaTheme="minorEastAsia"/>
-        </w:rPr>
-        <w:t>, respectively</w:t>
-      </w:r>
-      <w:r>
-        <w:rPr>
-          <w:rFonts w:eastAsiaTheme="minorEastAsia"/>
-        </w:rPr>
-        <w:t>.</w:t>
-      </w:r>
-    </w:p>
-    <w:p>
-      <w:pPr>
-        <w:spacing w:after="0" w:line="300" w:lineRule="auto"/>
-      </w:pPr>
-      <w:r>
-        <w:t xml:space="preserve">Algorithm </w:t>
-      </w:r>
-      <w:r>
-        <w:t>10</w:t>
-      </w:r>
-      <w:r>
-        <w:t>:</w:t>
-      </w:r>
-      <w:r>
-        <w:t xml:space="preserve"> Reduc</w:t>
-      </w:r>
-      <w:r>
-        <w:t>ing</w:t>
-      </w:r>
-      <w:r>
-        <w:t xml:space="preserve"> </w:t>
-      </w:r>
-      <w:r>
-        <w:rPr>
-          <w:b/>
-          <w:position w:val="-14"/>
-        </w:rPr>
-        <w:object w:dxaOrig="400" w:dyaOrig="400">
-          <v:shape id="_x0000_i1051" type="#_x0000_t75" style="width:19.5pt;height:21.5pt" o:ole="">
-            <v:imagedata r:id="rId54" o:title=""/>
-          </v:shape>
-          <o:OLEObject Type="Embed" ProgID="Equation.3" ShapeID="_x0000_i1051" DrawAspect="Content" ObjectID="_1488183241" r:id="rId55"/>
+          <o:OLEObject Type="Embed" ProgID="Equation.3" ShapeID="_x0000_i1045" DrawAspect="Content" ObjectID="_1488194837" r:id="rId51"/>
         </w:object>
       </w:r>
       <w:r>
@@ -17256,7 +17084,6 @@
           <w:rPr>
             <w:rFonts w:ascii="Cambria Math" w:hAnsi="Cambria Math"/>
           </w:rPr>
-          <w:lastRenderedPageBreak/>
           <m:t>gridSize=blockDim*gridDim;</m:t>
         </m:r>
       </m:oMath>
@@ -17354,6 +17181,7 @@
         <w:rPr>
           <w:rFonts w:eastAsiaTheme="minorEastAsia"/>
         </w:rPr>
+        <w:lastRenderedPageBreak/>
         <w:t xml:space="preserve">      </w:t>
       </w:r>
       <m:oMath>
@@ -19026,10 +18854,10 @@
           <w:position w:val="-14"/>
         </w:rPr>
         <w:object w:dxaOrig="600" w:dyaOrig="400">
-          <v:shape id="_x0000_i1052" type="#_x0000_t75" style="width:29.5pt;height:21.5pt" o:ole="">
-            <v:imagedata r:id="rId56" o:title=""/>
+          <v:shape id="_x0000_i1046" type="#_x0000_t75" style="width:29.5pt;height:21.5pt" o:ole="">
+            <v:imagedata r:id="rId52" o:title=""/>
           </v:shape>
-          <o:OLEObject Type="Embed" ProgID="Equation.3" ShapeID="_x0000_i1052" DrawAspect="Content" ObjectID="_1488183242" r:id="rId57"/>
+          <o:OLEObject Type="Embed" ProgID="Equation.3" ShapeID="_x0000_i1046" DrawAspect="Content" ObjectID="_1488194838" r:id="rId53"/>
         </w:object>
       </w:r>
       <w:r>
@@ -19086,97 +18914,97 @@
         </w:rPr>
       </w:pPr>
       <w:r>
+        <w:t xml:space="preserve">// </w:t>
+      </w:r>
+      <m:oMath>
+        <m:r>
+          <w:rPr>
+            <w:rFonts w:ascii="Cambria Math" w:hAnsi="Cambria Math"/>
+          </w:rPr>
+          <m:t>blockDim:</m:t>
+        </m:r>
+        <m:r>
+          <m:rPr>
+            <m:sty m:val="p"/>
+          </m:rPr>
+          <w:rPr>
+            <w:rFonts w:ascii="Cambria Math" w:hAnsi="Cambria Math"/>
+          </w:rPr>
+          <m:t>the dimension of the thread in each block;</m:t>
+        </m:r>
+      </m:oMath>
+    </w:p>
+    <w:p>
+      <w:pPr>
+        <w:pStyle w:val="ListParagraph"/>
+        <w:spacing w:after="0" w:line="300" w:lineRule="auto"/>
+        <w:ind w:hanging="294"/>
+        <w:rPr>
+          <w:rFonts w:eastAsiaTheme="minorEastAsia"/>
+        </w:rPr>
+      </w:pPr>
+      <w:r>
+        <w:t xml:space="preserve">// </w:t>
+      </w:r>
+      <m:oMath>
+        <m:r>
+          <w:rPr>
+            <w:rFonts w:ascii="Cambria Math" w:hAnsi="Cambria Math"/>
+          </w:rPr>
+          <m:t>gridDim:</m:t>
+        </m:r>
+        <m:r>
+          <m:rPr>
+            <m:sty m:val="p"/>
+          </m:rPr>
+          <w:rPr>
+            <w:rFonts w:ascii="Cambria Math" w:hAnsi="Cambria Math"/>
+          </w:rPr>
+          <m:t>the dimension of the block in each grid;</m:t>
+        </m:r>
+      </m:oMath>
+    </w:p>
+    <w:p>
+      <w:pPr>
+        <w:pStyle w:val="ListParagraph"/>
+        <w:spacing w:after="0" w:line="300" w:lineRule="auto"/>
+        <w:ind w:hanging="294"/>
+        <w:rPr>
+          <w:rFonts w:eastAsiaTheme="minorEastAsia"/>
+        </w:rPr>
+      </w:pPr>
+      <w:r>
+        <w:t xml:space="preserve">// </w:t>
+      </w:r>
+      <m:oMath>
+        <m:r>
+          <w:rPr>
+            <w:rFonts w:ascii="Cambria Math" w:hAnsi="Cambria Math"/>
+          </w:rPr>
+          <m:t>blockIdx.x:</m:t>
+        </m:r>
+        <m:r>
+          <m:rPr>
+            <m:sty m:val="p"/>
+          </m:rPr>
+          <w:rPr>
+            <w:rFonts w:ascii="Cambria Math" w:hAnsi="Cambria Math"/>
+          </w:rPr>
+          <m:t>the current block ID;</m:t>
+        </m:r>
+      </m:oMath>
+    </w:p>
+    <w:p>
+      <w:pPr>
+        <w:pStyle w:val="ListParagraph"/>
+        <w:spacing w:after="0" w:line="300" w:lineRule="auto"/>
+        <w:ind w:hanging="294"/>
+        <w:rPr>
+          <w:rFonts w:eastAsiaTheme="minorEastAsia"/>
+        </w:rPr>
+      </w:pPr>
+      <w:r>
         <w:lastRenderedPageBreak/>
-        <w:t xml:space="preserve">// </w:t>
-      </w:r>
-      <m:oMath>
-        <m:r>
-          <w:rPr>
-            <w:rFonts w:ascii="Cambria Math" w:hAnsi="Cambria Math"/>
-          </w:rPr>
-          <m:t>blockDim:</m:t>
-        </m:r>
-        <m:r>
-          <m:rPr>
-            <m:sty m:val="p"/>
-          </m:rPr>
-          <w:rPr>
-            <w:rFonts w:ascii="Cambria Math" w:hAnsi="Cambria Math"/>
-          </w:rPr>
-          <m:t>the dimension of the thread in each block;</m:t>
-        </m:r>
-      </m:oMath>
-    </w:p>
-    <w:p>
-      <w:pPr>
-        <w:pStyle w:val="ListParagraph"/>
-        <w:spacing w:after="0" w:line="300" w:lineRule="auto"/>
-        <w:ind w:hanging="294"/>
-        <w:rPr>
-          <w:rFonts w:eastAsiaTheme="minorEastAsia"/>
-        </w:rPr>
-      </w:pPr>
-      <w:r>
-        <w:t xml:space="preserve">// </w:t>
-      </w:r>
-      <m:oMath>
-        <m:r>
-          <w:rPr>
-            <w:rFonts w:ascii="Cambria Math" w:hAnsi="Cambria Math"/>
-          </w:rPr>
-          <m:t>gridDim:</m:t>
-        </m:r>
-        <m:r>
-          <m:rPr>
-            <m:sty m:val="p"/>
-          </m:rPr>
-          <w:rPr>
-            <w:rFonts w:ascii="Cambria Math" w:hAnsi="Cambria Math"/>
-          </w:rPr>
-          <m:t>the dimension of the block in each grid;</m:t>
-        </m:r>
-      </m:oMath>
-    </w:p>
-    <w:p>
-      <w:pPr>
-        <w:pStyle w:val="ListParagraph"/>
-        <w:spacing w:after="0" w:line="300" w:lineRule="auto"/>
-        <w:ind w:hanging="294"/>
-        <w:rPr>
-          <w:rFonts w:eastAsiaTheme="minorEastAsia"/>
-        </w:rPr>
-      </w:pPr>
-      <w:r>
-        <w:t xml:space="preserve">// </w:t>
-      </w:r>
-      <m:oMath>
-        <m:r>
-          <w:rPr>
-            <w:rFonts w:ascii="Cambria Math" w:hAnsi="Cambria Math"/>
-          </w:rPr>
-          <m:t>blockIdx.x:</m:t>
-        </m:r>
-        <m:r>
-          <m:rPr>
-            <m:sty m:val="p"/>
-          </m:rPr>
-          <w:rPr>
-            <w:rFonts w:ascii="Cambria Math" w:hAnsi="Cambria Math"/>
-          </w:rPr>
-          <m:t>the current block ID;</m:t>
-        </m:r>
-      </m:oMath>
-    </w:p>
-    <w:p>
-      <w:pPr>
-        <w:pStyle w:val="ListParagraph"/>
-        <w:spacing w:after="0" w:line="300" w:lineRule="auto"/>
-        <w:ind w:hanging="294"/>
-        <w:rPr>
-          <w:rFonts w:eastAsiaTheme="minorEastAsia"/>
-        </w:rPr>
-      </w:pPr>
-      <w:r>
         <w:t xml:space="preserve">// </w:t>
       </w:r>
       <m:oMath>
@@ -20710,7 +20538,6 @@
           <w:rFonts w:eastAsiaTheme="minorEastAsia"/>
           <w:b/>
         </w:rPr>
-        <w:lastRenderedPageBreak/>
         <w:t xml:space="preserve">      </w:t>
       </w:r>
       <w:r>
@@ -20885,6 +20712,7 @@
           <w:rFonts w:eastAsiaTheme="minorEastAsia"/>
           <w:b/>
         </w:rPr>
+        <w:lastRenderedPageBreak/>
         <w:t xml:space="preserve">      </w:t>
       </w:r>
       <w:r>
@@ -21747,10 +21575,10 @@
           <w:position w:val="-14"/>
         </w:rPr>
         <w:object w:dxaOrig="400" w:dyaOrig="400">
-          <v:shape id="_x0000_i1053" type="#_x0000_t75" style="width:19.5pt;height:21.5pt" o:ole="">
-            <v:imagedata r:id="rId58" o:title=""/>
+          <v:shape id="_x0000_i1047" type="#_x0000_t75" style="width:19.5pt;height:21.5pt" o:ole="">
+            <v:imagedata r:id="rId54" o:title=""/>
           </v:shape>
-          <o:OLEObject Type="Embed" ProgID="Equation.3" ShapeID="_x0000_i1053" DrawAspect="Content" ObjectID="_1488183243" r:id="rId59"/>
+          <o:OLEObject Type="Embed" ProgID="Equation.3" ShapeID="_x0000_i1047" DrawAspect="Content" ObjectID="_1488194839" r:id="rId55"/>
         </w:object>
       </w:r>
       <w:r>
@@ -21768,10 +21596,10 @@
           <w:position w:val="-14"/>
         </w:rPr>
         <w:object w:dxaOrig="700" w:dyaOrig="400">
-          <v:shape id="_x0000_i1054" type="#_x0000_t75" style="width:34.5pt;height:21.5pt" o:ole="">
-            <v:imagedata r:id="rId60" o:title=""/>
+          <v:shape id="_x0000_i1048" type="#_x0000_t75" style="width:34.5pt;height:21.5pt" o:ole="">
+            <v:imagedata r:id="rId56" o:title=""/>
           </v:shape>
-          <o:OLEObject Type="Embed" ProgID="Equation.3" ShapeID="_x0000_i1054" DrawAspect="Content" ObjectID="_1488183244" r:id="rId61"/>
+          <o:OLEObject Type="Embed" ProgID="Equation.3" ShapeID="_x0000_i1048" DrawAspect="Content" ObjectID="_1488194840" r:id="rId57"/>
         </w:object>
       </w:r>
       <w:r>
@@ -22413,7 +22241,6 @@
         <w:rPr>
           <w:rFonts w:eastAsiaTheme="minorEastAsia"/>
         </w:rPr>
-        <w:lastRenderedPageBreak/>
         <w:t xml:space="preserve">// </w:t>
       </w:r>
       <m:oMath>
@@ -22620,6 +22447,7 @@
           <w:rPr>
             <w:rFonts w:ascii="Cambria Math" w:hAnsi="Cambria Math"/>
           </w:rPr>
+          <w:lastRenderedPageBreak/>
           <m:t>offsetC=0;</m:t>
         </m:r>
       </m:oMath>
@@ -24334,7 +24162,6 @@
           <w:rFonts w:ascii="Cambria Math" w:eastAsiaTheme="minorEastAsia" w:hAnsi="Cambria Math"/>
           <w:b/>
         </w:rPr>
-        <w:lastRenderedPageBreak/>
         <w:t xml:space="preserve">       </w:t>
       </w:r>
       <m:oMath>
@@ -24451,6 +24278,7 @@
           <w:rFonts w:ascii="Cambria Math" w:eastAsiaTheme="minorEastAsia" w:hAnsi="Cambria Math"/>
           <w:b/>
         </w:rPr>
+        <w:lastRenderedPageBreak/>
         <w:t xml:space="preserve">       </w:t>
       </w:r>
       <m:oMath>
@@ -24904,10 +24732,10 @@
           <w:position w:val="-14"/>
         </w:rPr>
         <w:object w:dxaOrig="300" w:dyaOrig="380">
-          <v:shape id="_x0000_i1055" type="#_x0000_t75" style="width:17pt;height:19.5pt" o:ole="">
-            <v:imagedata r:id="rId15" o:title=""/>
+          <v:shape id="_x0000_i1049" type="#_x0000_t75" style="width:17pt;height:19.5pt" o:ole="">
+            <v:imagedata r:id="rId13" o:title=""/>
           </v:shape>
-          <o:OLEObject Type="Embed" ProgID="Equation.3" ShapeID="_x0000_i1055" DrawAspect="Content" ObjectID="_1488183245" r:id="rId62"/>
+          <o:OLEObject Type="Embed" ProgID="Equation.3" ShapeID="_x0000_i1049" DrawAspect="Content" ObjectID="_1488194841" r:id="rId58"/>
         </w:object>
       </w:r>
       <w:r>
@@ -24998,10 +24826,10 @@
           <w:position w:val="-14"/>
         </w:rPr>
         <w:object w:dxaOrig="300" w:dyaOrig="400">
-          <v:shape id="_x0000_i1056" type="#_x0000_t75" style="width:15pt;height:21.5pt" o:ole="">
-            <v:imagedata r:id="rId38" o:title=""/>
+          <v:shape id="_x0000_i1050" type="#_x0000_t75" style="width:15pt;height:21.5pt" o:ole="">
+            <v:imagedata r:id="rId34" o:title=""/>
           </v:shape>
-          <o:OLEObject Type="Embed" ProgID="Equation.3" ShapeID="_x0000_i1056" DrawAspect="Content" ObjectID="_1488183246" r:id="rId63"/>
+          <o:OLEObject Type="Embed" ProgID="Equation.3" ShapeID="_x0000_i1050" DrawAspect="Content" ObjectID="_1488194842" r:id="rId59"/>
         </w:object>
       </w:r>
       <w:r>
@@ -26435,10 +26263,10 @@
           <w:position w:val="-14"/>
         </w:rPr>
         <w:object w:dxaOrig="300" w:dyaOrig="400">
-          <v:shape id="_x0000_i1057" type="#_x0000_t75" style="width:15pt;height:21.5pt" o:ole="">
-            <v:imagedata r:id="rId38" o:title=""/>
+          <v:shape id="_x0000_i1051" type="#_x0000_t75" style="width:15pt;height:21.5pt" o:ole="">
+            <v:imagedata r:id="rId34" o:title=""/>
           </v:shape>
-          <o:OLEObject Type="Embed" ProgID="Equation.3" ShapeID="_x0000_i1057" DrawAspect="Content" ObjectID="_1488183247" r:id="rId64"/>
+          <o:OLEObject Type="Embed" ProgID="Equation.3" ShapeID="_x0000_i1051" DrawAspect="Content" ObjectID="_1488194843" r:id="rId60"/>
         </w:object>
       </w:r>
       <w:r>
@@ -26449,10 +26277,10 @@
           <w:position w:val="-14"/>
         </w:rPr>
         <w:object w:dxaOrig="600" w:dyaOrig="400">
-          <v:shape id="_x0000_i1058" type="#_x0000_t75" style="width:30pt;height:21.5pt" o:ole="">
-            <v:imagedata r:id="rId65" o:title=""/>
+          <v:shape id="_x0000_i1052" type="#_x0000_t75" style="width:30pt;height:21.5pt" o:ole="">
+            <v:imagedata r:id="rId61" o:title=""/>
           </v:shape>
-          <o:OLEObject Type="Embed" ProgID="Equation.3" ShapeID="_x0000_i1058" DrawAspect="Content" ObjectID="_1488183248" r:id="rId66"/>
+          <o:OLEObject Type="Embed" ProgID="Equation.3" ShapeID="_x0000_i1052" DrawAspect="Content" ObjectID="_1488194844" r:id="rId62"/>
         </w:object>
       </w:r>
       <w:r>
@@ -26591,97 +26419,97 @@
         </w:rPr>
       </w:pPr>
       <w:r>
+        <w:t xml:space="preserve">// </w:t>
+      </w:r>
+      <m:oMath>
+        <m:r>
+          <w:rPr>
+            <w:rFonts w:ascii="Cambria Math" w:hAnsi="Cambria Math"/>
+          </w:rPr>
+          <m:t>blockDim:</m:t>
+        </m:r>
+        <m:r>
+          <m:rPr>
+            <m:sty m:val="p"/>
+          </m:rPr>
+          <w:rPr>
+            <w:rFonts w:ascii="Cambria Math" w:hAnsi="Cambria Math"/>
+          </w:rPr>
+          <m:t>the dimension of the thread in each block;</m:t>
+        </m:r>
+      </m:oMath>
+    </w:p>
+    <w:p>
+      <w:pPr>
+        <w:pStyle w:val="ListParagraph"/>
+        <w:spacing w:after="0" w:line="300" w:lineRule="auto"/>
+        <w:ind w:hanging="294"/>
+        <w:rPr>
+          <w:rFonts w:eastAsiaTheme="minorEastAsia"/>
+        </w:rPr>
+      </w:pPr>
+      <w:r>
+        <w:t xml:space="preserve">// </w:t>
+      </w:r>
+      <m:oMath>
+        <m:r>
+          <w:rPr>
+            <w:rFonts w:ascii="Cambria Math" w:hAnsi="Cambria Math"/>
+          </w:rPr>
+          <m:t>gridDim:</m:t>
+        </m:r>
+        <m:r>
+          <m:rPr>
+            <m:sty m:val="p"/>
+          </m:rPr>
+          <w:rPr>
+            <w:rFonts w:ascii="Cambria Math" w:hAnsi="Cambria Math"/>
+          </w:rPr>
+          <m:t>the dimension of the block in each grid;</m:t>
+        </m:r>
+      </m:oMath>
+    </w:p>
+    <w:p>
+      <w:pPr>
+        <w:pStyle w:val="ListParagraph"/>
+        <w:spacing w:after="0" w:line="300" w:lineRule="auto"/>
+        <w:ind w:hanging="294"/>
+        <w:rPr>
+          <w:rFonts w:eastAsiaTheme="minorEastAsia"/>
+        </w:rPr>
+      </w:pPr>
+      <w:r>
+        <w:t xml:space="preserve">// </w:t>
+      </w:r>
+      <m:oMath>
+        <m:r>
+          <w:rPr>
+            <w:rFonts w:ascii="Cambria Math" w:hAnsi="Cambria Math"/>
+          </w:rPr>
+          <m:t>blockIdx.x:</m:t>
+        </m:r>
+        <m:r>
+          <m:rPr>
+            <m:sty m:val="p"/>
+          </m:rPr>
+          <w:rPr>
+            <w:rFonts w:ascii="Cambria Math" w:hAnsi="Cambria Math"/>
+          </w:rPr>
+          <m:t>the current block ID;</m:t>
+        </m:r>
+      </m:oMath>
+    </w:p>
+    <w:p>
+      <w:pPr>
+        <w:pStyle w:val="ListParagraph"/>
+        <w:spacing w:after="0" w:line="300" w:lineRule="auto"/>
+        <w:ind w:hanging="294"/>
+        <w:rPr>
+          <w:rFonts w:eastAsiaTheme="minorEastAsia"/>
+        </w:rPr>
+      </w:pPr>
+      <w:r>
         <w:lastRenderedPageBreak/>
-        <w:t xml:space="preserve">// </w:t>
-      </w:r>
-      <m:oMath>
-        <m:r>
-          <w:rPr>
-            <w:rFonts w:ascii="Cambria Math" w:hAnsi="Cambria Math"/>
-          </w:rPr>
-          <m:t>blockDim:</m:t>
-        </m:r>
-        <m:r>
-          <m:rPr>
-            <m:sty m:val="p"/>
-          </m:rPr>
-          <w:rPr>
-            <w:rFonts w:ascii="Cambria Math" w:hAnsi="Cambria Math"/>
-          </w:rPr>
-          <m:t>the dimension of the thread in each block;</m:t>
-        </m:r>
-      </m:oMath>
-    </w:p>
-    <w:p>
-      <w:pPr>
-        <w:pStyle w:val="ListParagraph"/>
-        <w:spacing w:after="0" w:line="300" w:lineRule="auto"/>
-        <w:ind w:hanging="294"/>
-        <w:rPr>
-          <w:rFonts w:eastAsiaTheme="minorEastAsia"/>
-        </w:rPr>
-      </w:pPr>
-      <w:r>
-        <w:t xml:space="preserve">// </w:t>
-      </w:r>
-      <m:oMath>
-        <m:r>
-          <w:rPr>
-            <w:rFonts w:ascii="Cambria Math" w:hAnsi="Cambria Math"/>
-          </w:rPr>
-          <m:t>gridDim:</m:t>
-        </m:r>
-        <m:r>
-          <m:rPr>
-            <m:sty m:val="p"/>
-          </m:rPr>
-          <w:rPr>
-            <w:rFonts w:ascii="Cambria Math" w:hAnsi="Cambria Math"/>
-          </w:rPr>
-          <m:t>the dimension of the block in each grid;</m:t>
-        </m:r>
-      </m:oMath>
-    </w:p>
-    <w:p>
-      <w:pPr>
-        <w:pStyle w:val="ListParagraph"/>
-        <w:spacing w:after="0" w:line="300" w:lineRule="auto"/>
-        <w:ind w:hanging="294"/>
-        <w:rPr>
-          <w:rFonts w:eastAsiaTheme="minorEastAsia"/>
-        </w:rPr>
-      </w:pPr>
-      <w:r>
-        <w:t xml:space="preserve">// </w:t>
-      </w:r>
-      <m:oMath>
-        <m:r>
-          <w:rPr>
-            <w:rFonts w:ascii="Cambria Math" w:hAnsi="Cambria Math"/>
-          </w:rPr>
-          <m:t>blockIdx.x:</m:t>
-        </m:r>
-        <m:r>
-          <m:rPr>
-            <m:sty m:val="p"/>
-          </m:rPr>
-          <w:rPr>
-            <w:rFonts w:ascii="Cambria Math" w:hAnsi="Cambria Math"/>
-          </w:rPr>
-          <m:t>the current block ID;</m:t>
-        </m:r>
-      </m:oMath>
-    </w:p>
-    <w:p>
-      <w:pPr>
-        <w:pStyle w:val="ListParagraph"/>
-        <w:spacing w:after="0" w:line="300" w:lineRule="auto"/>
-        <w:ind w:hanging="294"/>
-        <w:rPr>
-          <w:rFonts w:eastAsiaTheme="minorEastAsia"/>
-        </w:rPr>
-      </w:pPr>
-      <w:r>
         <w:t xml:space="preserve">// </w:t>
       </w:r>
       <m:oMath>
@@ -28355,7 +28183,6 @@
           <w:rFonts w:ascii="Cambria Math" w:eastAsiaTheme="minorEastAsia" w:hAnsi="Cambria Math"/>
           <w:b/>
         </w:rPr>
-        <w:lastRenderedPageBreak/>
         <w:t xml:space="preserve">       </w:t>
       </w:r>
       <m:oMath>
@@ -28457,6 +28284,7 @@
         <w:ind w:left="539" w:hanging="539"/>
       </w:pPr>
       <w:r>
+        <w:lastRenderedPageBreak/>
         <w:t xml:space="preserve">E. Calculating </w:t>
       </w:r>
       <w:r>
@@ -29929,7 +29757,6 @@
           <w:rPr>
             <w:rFonts w:ascii="Cambria Math" w:eastAsiaTheme="minorEastAsia" w:hAnsi="Cambria Math"/>
           </w:rPr>
-          <w:lastRenderedPageBreak/>
           <m:t>if</m:t>
         </m:r>
         <m:r>
@@ -30104,6 +29931,7 @@
           <w:rPr>
             <w:rFonts w:ascii="Cambria Math" w:eastAsiaTheme="minorEastAsia" w:hAnsi="Cambria Math"/>
           </w:rPr>
+          <w:lastRenderedPageBreak/>
           <m:t>if</m:t>
         </m:r>
         <m:r>
@@ -31163,11 +30991,7 @@
         <w:t xml:space="preserve">step </w:t>
       </w:r>
       <w:r>
-        <w:t xml:space="preserve">on </w:t>
-      </w:r>
-      <w:r>
-        <w:lastRenderedPageBreak/>
-        <w:t>GPU is</w:t>
+        <w:t>on GPU is</w:t>
       </w:r>
       <w:r>
         <w:t xml:space="preserve"> about</w:t>
@@ -31243,7 +31067,11 @@
         <w:t>the</w:t>
       </w:r>
       <w:r>
-        <w:t xml:space="preserve"> GFKM algorithm based on CPU and GPU u</w:t>
+        <w:t xml:space="preserve"> GFKM algorithm </w:t>
+      </w:r>
+      <w:r>
+        <w:lastRenderedPageBreak/>
+        <w:t>based on CPU and GPU u</w:t>
       </w:r>
       <w:r>
         <w:t>sing</w:t>
@@ -32654,7 +32482,6 @@
               <w:rPr>
                 <w:i/>
               </w:rPr>
-              <w:lastRenderedPageBreak/>
               <w:t>M</w:t>
             </w:r>
             <w:r>
@@ -32815,6 +32642,7 @@
         <w:spacing w:line="360" w:lineRule="auto"/>
       </w:pPr>
       <w:r>
+        <w:lastRenderedPageBreak/>
         <w:t xml:space="preserve">From Table </w:t>
       </w:r>
       <w:r>
@@ -33923,65 +33751,68 @@
         <w:spacing w:line="360" w:lineRule="auto"/>
       </w:pPr>
       <w:r>
+        <w:t>From Table 6, we can see</w:t>
+      </w:r>
+      <w:r>
+        <w:t xml:space="preserve"> </w:t>
+      </w:r>
+      <w:r>
+        <w:t>that t</w:t>
+      </w:r>
+      <w:r>
+        <w:t>he proposed method</w:t>
+      </w:r>
+      <w:r>
+        <w:t xml:space="preserve"> is </w:t>
+      </w:r>
+      <w:r>
+        <w:t>ineffective</w:t>
+      </w:r>
+      <w:r>
+        <w:t xml:space="preserve"> </w:t>
+      </w:r>
+      <w:r>
+        <w:t xml:space="preserve">in the updating centroids step </w:t>
+      </w:r>
+      <w:r>
+        <w:t xml:space="preserve">on </w:t>
+      </w:r>
+      <w:r>
+        <w:t>a</w:t>
+      </w:r>
+      <w:r>
+        <w:t xml:space="preserve"> small data set</w:t>
+      </w:r>
+      <w:r>
+        <w:t xml:space="preserve">. Thus, </w:t>
+      </w:r>
+      <w:r>
+        <w:t xml:space="preserve">to achieve </w:t>
+      </w:r>
+      <w:r>
+        <w:t xml:space="preserve">a </w:t>
+      </w:r>
+      <w:r>
+        <w:t xml:space="preserve">better </w:t>
+      </w:r>
+      <w:r>
+        <w:t xml:space="preserve">overall </w:t>
+      </w:r>
+      <w:r>
+        <w:t>performance</w:t>
+      </w:r>
+      <w:r>
+        <w:t xml:space="preserve"> on the small data sets, we use the CPU-based method in the updating centroids step</w:t>
+      </w:r>
+      <w:r>
+        <w:t>.</w:t>
+      </w:r>
+      <w:r>
+        <w:t xml:space="preserve"> In this test, after applying that change, the </w:t>
+      </w:r>
+      <w:r>
         <w:lastRenderedPageBreak/>
-        <w:t>From Table 6, we can see</w:t>
-      </w:r>
-      <w:r>
-        <w:t xml:space="preserve"> </w:t>
-      </w:r>
-      <w:r>
-        <w:t>that t</w:t>
-      </w:r>
-      <w:r>
-        <w:t>he proposed method</w:t>
-      </w:r>
-      <w:r>
-        <w:t xml:space="preserve"> is </w:t>
-      </w:r>
-      <w:r>
-        <w:t>ineffective</w:t>
-      </w:r>
-      <w:r>
-        <w:t xml:space="preserve"> </w:t>
-      </w:r>
-      <w:r>
-        <w:t xml:space="preserve">in the updating centroids step </w:t>
-      </w:r>
-      <w:r>
-        <w:t xml:space="preserve">on </w:t>
-      </w:r>
-      <w:r>
-        <w:t>a</w:t>
-      </w:r>
-      <w:r>
-        <w:t xml:space="preserve"> small data set</w:t>
-      </w:r>
-      <w:r>
-        <w:t xml:space="preserve">. Thus, </w:t>
-      </w:r>
-      <w:r>
-        <w:t xml:space="preserve">to achieve </w:t>
-      </w:r>
-      <w:r>
-        <w:t xml:space="preserve">a </w:t>
-      </w:r>
-      <w:r>
-        <w:t xml:space="preserve">better </w:t>
-      </w:r>
-      <w:r>
-        <w:t xml:space="preserve">overall </w:t>
-      </w:r>
-      <w:r>
-        <w:t>performance</w:t>
-      </w:r>
-      <w:r>
-        <w:t xml:space="preserve"> on the small data sets, we use the CPU-based method in the updating centroids step</w:t>
-      </w:r>
-      <w:r>
-        <w:t>.</w:t>
-      </w:r>
-      <w:r>
-        <w:t xml:space="preserve"> In this test, after applying that change, the speedup is s</w:t>
+        <w:t>speedup is s</w:t>
       </w:r>
       <w:r>
         <w:t>ignificantly improved</w:t>
@@ -34818,12 +34649,12 @@
       </w:pPr>
     </w:p>
     <w:sectPr>
-      <w:headerReference w:type="even" r:id="rId67"/>
-      <w:headerReference w:type="default" r:id="rId68"/>
-      <w:footerReference w:type="even" r:id="rId69"/>
-      <w:footerReference w:type="default" r:id="rId70"/>
-      <w:headerReference w:type="first" r:id="rId71"/>
-      <w:footerReference w:type="first" r:id="rId72"/>
+      <w:headerReference w:type="even" r:id="rId63"/>
+      <w:headerReference w:type="default" r:id="rId64"/>
+      <w:footerReference w:type="even" r:id="rId65"/>
+      <w:footerReference w:type="default" r:id="rId66"/>
+      <w:headerReference w:type="first" r:id="rId67"/>
+      <w:footerReference w:type="first" r:id="rId68"/>
       <w:pgSz w:w="12240" w:h="15840"/>
       <w:pgMar w:top="1440" w:right="1440" w:bottom="1440" w:left="1440" w:header="720" w:footer="720" w:gutter="0"/>
       <w:cols w:space="720"/>
@@ -34902,7 +34733,7 @@
           <w:rPr>
             <w:noProof/>
           </w:rPr>
-          <w:t>24</w:t>
+          <w:t>21</w:t>
         </w:r>
         <w:r>
           <w:rPr>
@@ -40516,7 +40347,7 @@
 </file>
 
 <file path=customXml/itemProps1.xml><?xml version="1.0" encoding="utf-8"?>
-<ds:datastoreItem xmlns:ds="http://schemas.openxmlformats.org/officeDocument/2006/customXml" ds:itemID="{F35E4858-D068-4935-992D-9E12DAC79DD3}">
+<ds:datastoreItem xmlns:ds="http://schemas.openxmlformats.org/officeDocument/2006/customXml" ds:itemID="{4415B165-709D-4BBF-AE62-7E2EE94C5903}">
   <ds:schemaRefs>
     <ds:schemaRef ds:uri="http://schemas.openxmlformats.org/officeDocument/2006/bibliography"/>
   </ds:schemaRefs>

</xml_diff>